<commit_message>
update new plateform tech
</commit_message>
<xml_diff>
--- a/documents/新平台使用技术相关说明.docx
+++ b/documents/新平台使用技术相关说明.docx
@@ -454,8 +454,6 @@
               </w:rPr>
               <w:t>陈伟</w:t>
             </w:r>
-            <w:bookmarkStart w:id="0" w:name="_GoBack"/>
-            <w:bookmarkEnd w:id="0"/>
           </w:p>
         </w:tc>
       </w:tr>
@@ -560,7 +558,7 @@
       <w:r>
         <w:t>已经集成在</w:t>
       </w:r>
-      <w:bookmarkStart w:id="1" w:name="__DdeLink__53_424387320"/>
+      <w:bookmarkStart w:id="0" w:name="__DdeLink__53_424387320"/>
       <w:r>
         <w:t>spring-boot-starter-</w:t>
       </w:r>
@@ -568,7 +566,7 @@
       <w:r>
         <w:t>mybatis</w:t>
       </w:r>
-      <w:bookmarkEnd w:id="1"/>
+      <w:bookmarkEnd w:id="0"/>
       <w:proofErr w:type="spellEnd"/>
       <w:r>
         <w:t>里面，使用</w:t>
@@ -599,7 +597,7 @@
       <w:r>
         <w:t>(</w:t>
       </w:r>
-      <w:hyperlink r:id="rId8">
+      <w:hyperlink r:id="rId9">
         <w:r>
           <w:rPr>
             <w:rStyle w:val="InternetLink"/>
@@ -889,7 +887,7 @@
                     </pic:cNvPicPr>
                   </pic:nvPicPr>
                   <pic:blipFill>
-                    <a:blip r:embed="rId9"/>
+                    <a:blip r:embed="rId10"/>
                     <a:stretch>
                       <a:fillRect/>
                     </a:stretch>
@@ -968,7 +966,7 @@
                     </pic:cNvPicPr>
                   </pic:nvPicPr>
                   <pic:blipFill>
-                    <a:blip r:embed="rId10"/>
+                    <a:blip r:embed="rId11"/>
                     <a:stretch>
                       <a:fillRect/>
                     </a:stretch>
@@ -1069,18 +1067,16 @@
         <w:pStyle w:val="3"/>
       </w:pPr>
       <w:r>
+        <w:tab/>
+      </w:r>
+      <w:bookmarkStart w:id="1" w:name="_GoBack"/>
+      <w:bookmarkEnd w:id="1"/>
+      <w:r>
         <w:rPr>
+          <w:rFonts w:ascii="宋体" w:eastAsia="宋体" w:hAnsi="宋体"/>
           <w:b/>
           <w:bCs/>
         </w:rPr>
-        <w:t xml:space="preserve">     </w:t>
-      </w:r>
-      <w:r>
-        <w:rPr>
-          <w:b/>
-          <w:bCs/>
-        </w:rPr>
-        <w:tab/>
         <w:t>②</w:t>
       </w:r>
       <w:r>
@@ -1431,7 +1427,7 @@
                     </pic:cNvPicPr>
                   </pic:nvPicPr>
                   <pic:blipFill>
-                    <a:blip r:embed="rId11"/>
+                    <a:blip r:embed="rId12"/>
                     <a:stretch>
                       <a:fillRect/>
                     </a:stretch>
@@ -1616,10 +1612,7 @@
             </w:r>
             <w:proofErr w:type="spellEnd"/>
             <w:r>
-              <w:t xml:space="preserve"> </w:t>
-            </w:r>
-            <w:r>
-              <w:t>-Dsonar.host.url=http://172.16.45.3:9000 -</w:t>
+              <w:t xml:space="preserve"> -Dsonar.host.url=http://172.16.45.3:9000 -</w:t>
             </w:r>
             <w:proofErr w:type="spellStart"/>
             <w:r>
@@ -1651,18 +1644,14 @@
         <w:pStyle w:val="3"/>
       </w:pPr>
       <w:r>
+        <w:tab/>
+      </w:r>
+      <w:r>
         <w:rPr>
+          <w:rFonts w:ascii="宋体" w:eastAsia="宋体" w:hAnsi="宋体"/>
           <w:b/>
           <w:bCs/>
         </w:rPr>
-        <w:t xml:space="preserve">   </w:t>
-      </w:r>
-      <w:r>
-        <w:rPr>
-          <w:b/>
-          <w:bCs/>
-        </w:rPr>
-        <w:tab/>
         <w:t>③</w:t>
       </w:r>
       <w:r>
@@ -2483,15 +2472,7 @@
                 <w:color w:val="E8BF6A"/>
                 <w:sz w:val="21"/>
               </w:rPr>
-              <w:t>&lt;na</w:t>
-            </w:r>
-            <w:r>
-              <w:rPr>
-                <w:rFonts w:ascii="Source Code Pro" w:hAnsi="Source Code Pro"/>
-                <w:color w:val="E8BF6A"/>
-                <w:sz w:val="21"/>
-              </w:rPr>
-              <w:t>me&gt;</w:t>
+              <w:t>&lt;name&gt;</w:t>
             </w:r>
             <w:r>
               <w:rPr>
@@ -3327,15 +3308,7 @@
                 <w:color w:val="E8BF6A"/>
                 <w:sz w:val="21"/>
               </w:rPr>
-              <w:t>arti</w:t>
-            </w:r>
-            <w:r>
-              <w:rPr>
-                <w:rFonts w:ascii="Source Code Pro" w:hAnsi="Source Code Pro"/>
-                <w:color w:val="E8BF6A"/>
-                <w:sz w:val="21"/>
-              </w:rPr>
-              <w:t>factId</w:t>
+              <w:t>artifactId</w:t>
             </w:r>
             <w:proofErr w:type="spellEnd"/>
             <w:r>
@@ -3625,16 +3598,221 @@
                 <w:color w:val="E8BF6A"/>
                 <w:sz w:val="21"/>
               </w:rPr>
+              <w:t>&lt;/</w:t>
+            </w:r>
+            <w:proofErr w:type="spellStart"/>
+            <w:r>
+              <w:rPr>
+                <w:rFonts w:ascii="Source Code Pro" w:hAnsi="Source Code Pro"/>
+                <w:color w:val="E8BF6A"/>
+                <w:sz w:val="21"/>
+              </w:rPr>
+              <w:t>artifactId</w:t>
+            </w:r>
+            <w:proofErr w:type="spellEnd"/>
+            <w:r>
+              <w:rPr>
+                <w:rFonts w:ascii="Source Code Pro" w:hAnsi="Source Code Pro"/>
+                <w:color w:val="E8BF6A"/>
+                <w:sz w:val="21"/>
+              </w:rPr>
+              <w:t>&gt;</w:t>
+            </w:r>
+          </w:p>
+          <w:p>
+            <w:pPr>
+              <w:pStyle w:val="PreformattedText"/>
+              <w:shd w:val="clear" w:color="auto" w:fill="2B2B2B"/>
+              <w:rPr>
+                <w:color w:val="A9B7C6"/>
+              </w:rPr>
+            </w:pPr>
+            <w:r>
+              <w:rPr>
+                <w:color w:val="E8BF6A"/>
+              </w:rPr>
+              <w:t xml:space="preserve">                </w:t>
+            </w:r>
+            <w:r>
+              <w:rPr>
+                <w:rFonts w:ascii="Source Code Pro" w:hAnsi="Source Code Pro"/>
+                <w:color w:val="E8BF6A"/>
+                <w:sz w:val="21"/>
+              </w:rPr>
+              <w:t>&lt;version&gt;</w:t>
+            </w:r>
+            <w:r>
+              <w:rPr>
+                <w:rFonts w:ascii="Source Code Pro" w:hAnsi="Source Code Pro"/>
+                <w:color w:val="A9B7C6"/>
+                <w:sz w:val="21"/>
+              </w:rPr>
+              <w:t>${spring-cloud-starter-</w:t>
+            </w:r>
+            <w:proofErr w:type="spellStart"/>
+            <w:r>
+              <w:rPr>
+                <w:rFonts w:ascii="Source Code Pro" w:hAnsi="Source Code Pro"/>
+                <w:color w:val="A9B7C6"/>
+                <w:sz w:val="21"/>
+              </w:rPr>
+              <w:t>kubernetes.version</w:t>
+            </w:r>
+            <w:proofErr w:type="spellEnd"/>
+            <w:r>
+              <w:rPr>
+                <w:rFonts w:ascii="Source Code Pro" w:hAnsi="Source Code Pro"/>
+                <w:color w:val="A9B7C6"/>
+                <w:sz w:val="21"/>
+              </w:rPr>
+              <w:t>}</w:t>
+            </w:r>
+            <w:r>
+              <w:rPr>
+                <w:rFonts w:ascii="Source Code Pro" w:hAnsi="Source Code Pro"/>
+                <w:color w:val="E8BF6A"/>
+                <w:sz w:val="21"/>
+              </w:rPr>
+              <w:t>&lt;/version&gt;</w:t>
+            </w:r>
+          </w:p>
+          <w:p>
+            <w:pPr>
+              <w:pStyle w:val="PreformattedText"/>
+              <w:shd w:val="clear" w:color="auto" w:fill="2B2B2B"/>
+              <w:rPr>
+                <w:color w:val="E8BF6A"/>
+              </w:rPr>
+            </w:pPr>
+            <w:r>
+              <w:rPr>
+                <w:color w:val="E8BF6A"/>
+              </w:rPr>
+              <w:t xml:space="preserve">            </w:t>
+            </w:r>
+            <w:r>
+              <w:rPr>
+                <w:rFonts w:ascii="Source Code Pro" w:hAnsi="Source Code Pro"/>
+                <w:color w:val="E8BF6A"/>
+                <w:sz w:val="21"/>
+              </w:rPr>
+              <w:t>&lt;/dependency&gt;</w:t>
+            </w:r>
+          </w:p>
+          <w:p>
+            <w:pPr>
+              <w:pStyle w:val="PreformattedText"/>
+              <w:shd w:val="clear" w:color="auto" w:fill="2B2B2B"/>
+              <w:rPr>
+                <w:color w:val="E8BF6A"/>
+              </w:rPr>
+            </w:pPr>
+            <w:r>
+              <w:rPr>
+                <w:color w:val="E8BF6A"/>
+              </w:rPr>
+              <w:t xml:space="preserve">        </w:t>
+            </w:r>
+            <w:r>
+              <w:rPr>
+                <w:rFonts w:ascii="Source Code Pro" w:hAnsi="Source Code Pro"/>
+                <w:color w:val="E8BF6A"/>
+                <w:sz w:val="21"/>
+              </w:rPr>
+              <w:t>&lt;/dependencies&gt;</w:t>
+            </w:r>
+          </w:p>
+          <w:p>
+            <w:pPr>
+              <w:pStyle w:val="PreformattedText"/>
+              <w:shd w:val="clear" w:color="auto" w:fill="2B2B2B"/>
+              <w:rPr>
+                <w:color w:val="E8BF6A"/>
+              </w:rPr>
+            </w:pPr>
+            <w:r>
+              <w:rPr>
+                <w:color w:val="E8BF6A"/>
+              </w:rPr>
+              <w:t xml:space="preserve">        </w:t>
+            </w:r>
+            <w:r>
+              <w:rPr>
+                <w:rFonts w:ascii="Source Code Pro" w:hAnsi="Source Code Pro"/>
+                <w:color w:val="E8BF6A"/>
+                <w:sz w:val="21"/>
+              </w:rPr>
+              <w:t>&lt;build&gt;</w:t>
+            </w:r>
+          </w:p>
+          <w:p>
+            <w:pPr>
+              <w:pStyle w:val="PreformattedText"/>
+              <w:shd w:val="clear" w:color="auto" w:fill="2B2B2B"/>
+              <w:rPr>
+                <w:color w:val="E8BF6A"/>
+              </w:rPr>
+            </w:pPr>
+            <w:r>
+              <w:rPr>
+                <w:color w:val="E8BF6A"/>
+              </w:rPr>
+              <w:t xml:space="preserve">            </w:t>
+            </w:r>
+            <w:r>
+              <w:rPr>
+                <w:rFonts w:ascii="Source Code Pro" w:hAnsi="Source Code Pro"/>
+                <w:color w:val="E8BF6A"/>
+                <w:sz w:val="21"/>
+              </w:rPr>
+              <w:t>&lt;plugins&gt;</w:t>
+            </w:r>
+          </w:p>
+          <w:p>
+            <w:pPr>
+              <w:pStyle w:val="PreformattedText"/>
+              <w:shd w:val="clear" w:color="auto" w:fill="2B2B2B"/>
+              <w:rPr>
+                <w:color w:val="E8BF6A"/>
+              </w:rPr>
+            </w:pPr>
+            <w:r>
+              <w:rPr>
+                <w:color w:val="E8BF6A"/>
+              </w:rPr>
+              <w:t xml:space="preserve">                </w:t>
+            </w:r>
+            <w:r>
+              <w:rPr>
+                <w:rFonts w:ascii="Source Code Pro" w:hAnsi="Source Code Pro"/>
+                <w:color w:val="E8BF6A"/>
+                <w:sz w:val="21"/>
+              </w:rPr>
+              <w:t>&lt;plugin&gt;</w:t>
+            </w:r>
+          </w:p>
+          <w:p>
+            <w:pPr>
+              <w:pStyle w:val="PreformattedText"/>
+              <w:shd w:val="clear" w:color="auto" w:fill="2B2B2B"/>
+              <w:rPr>
+                <w:color w:val="A9B7C6"/>
+              </w:rPr>
+            </w:pPr>
+            <w:r>
+              <w:rPr>
+                <w:color w:val="E8BF6A"/>
+              </w:rPr>
+              <w:t xml:space="preserve">                    </w:t>
+            </w:r>
+            <w:r>
+              <w:rPr>
+                <w:rFonts w:ascii="Source Code Pro" w:hAnsi="Source Code Pro"/>
+                <w:color w:val="E8BF6A"/>
+                <w:sz w:val="21"/>
+              </w:rPr>
               <w:t>&lt;</w:t>
             </w:r>
-            <w:r>
-              <w:rPr>
-                <w:rFonts w:ascii="Source Code Pro" w:hAnsi="Source Code Pro"/>
-                <w:color w:val="E8BF6A"/>
-                <w:sz w:val="21"/>
-              </w:rPr>
-              <w:t>/</w:t>
-            </w:r>
             <w:proofErr w:type="spellStart"/>
             <w:r>
               <w:rPr>
@@ -3653,13 +3831,171 @@
               </w:rPr>
               <w:t>&gt;</w:t>
             </w:r>
-          </w:p>
-          <w:p>
-            <w:pPr>
-              <w:pStyle w:val="PreformattedText"/>
-              <w:shd w:val="clear" w:color="auto" w:fill="2B2B2B"/>
-              <w:rPr>
-                <w:color w:val="A9B7C6"/>
+            <w:r>
+              <w:rPr>
+                <w:rFonts w:ascii="Source Code Pro" w:hAnsi="Source Code Pro"/>
+                <w:color w:val="A9B7C6"/>
+                <w:sz w:val="21"/>
+              </w:rPr>
+              <w:t>maven-compiler-plugin</w:t>
+            </w:r>
+            <w:r>
+              <w:rPr>
+                <w:rFonts w:ascii="Source Code Pro" w:hAnsi="Source Code Pro"/>
+                <w:color w:val="E8BF6A"/>
+                <w:sz w:val="21"/>
+              </w:rPr>
+              <w:t>&lt;/</w:t>
+            </w:r>
+            <w:proofErr w:type="spellStart"/>
+            <w:r>
+              <w:rPr>
+                <w:rFonts w:ascii="Source Code Pro" w:hAnsi="Source Code Pro"/>
+                <w:color w:val="E8BF6A"/>
+                <w:sz w:val="21"/>
+              </w:rPr>
+              <w:t>artifactId</w:t>
+            </w:r>
+            <w:proofErr w:type="spellEnd"/>
+            <w:r>
+              <w:rPr>
+                <w:rFonts w:ascii="Source Code Pro" w:hAnsi="Source Code Pro"/>
+                <w:color w:val="E8BF6A"/>
+                <w:sz w:val="21"/>
+              </w:rPr>
+              <w:t>&gt;</w:t>
+            </w:r>
+          </w:p>
+          <w:p>
+            <w:pPr>
+              <w:pStyle w:val="PreformattedText"/>
+              <w:shd w:val="clear" w:color="auto" w:fill="2B2B2B"/>
+              <w:rPr>
+                <w:color w:val="E8BF6A"/>
+              </w:rPr>
+            </w:pPr>
+            <w:r>
+              <w:rPr>
+                <w:color w:val="E8BF6A"/>
+              </w:rPr>
+              <w:t xml:space="preserve">                    </w:t>
+            </w:r>
+            <w:r>
+              <w:rPr>
+                <w:rFonts w:ascii="Source Code Pro" w:hAnsi="Source Code Pro"/>
+                <w:color w:val="E8BF6A"/>
+                <w:sz w:val="21"/>
+              </w:rPr>
+              <w:t>&lt;configuration&gt;</w:t>
+            </w:r>
+          </w:p>
+          <w:p>
+            <w:pPr>
+              <w:pStyle w:val="PreformattedText"/>
+              <w:shd w:val="clear" w:color="auto" w:fill="2B2B2B"/>
+              <w:rPr>
+                <w:color w:val="A9B7C6"/>
+              </w:rPr>
+            </w:pPr>
+            <w:r>
+              <w:rPr>
+                <w:color w:val="E8BF6A"/>
+              </w:rPr>
+              <w:t xml:space="preserve">                        </w:t>
+            </w:r>
+            <w:r>
+              <w:rPr>
+                <w:rFonts w:ascii="Source Code Pro" w:hAnsi="Source Code Pro"/>
+                <w:color w:val="E8BF6A"/>
+                <w:sz w:val="21"/>
+              </w:rPr>
+              <w:t>&lt;source&gt;</w:t>
+            </w:r>
+            <w:r>
+              <w:rPr>
+                <w:rFonts w:ascii="Source Code Pro" w:hAnsi="Source Code Pro"/>
+                <w:color w:val="A9B7C6"/>
+                <w:sz w:val="21"/>
+              </w:rPr>
+              <w:t>1.8</w:t>
+            </w:r>
+            <w:r>
+              <w:rPr>
+                <w:rFonts w:ascii="Source Code Pro" w:hAnsi="Source Code Pro"/>
+                <w:color w:val="E8BF6A"/>
+                <w:sz w:val="21"/>
+              </w:rPr>
+              <w:t>&lt;/source&gt;</w:t>
+            </w:r>
+          </w:p>
+          <w:p>
+            <w:pPr>
+              <w:pStyle w:val="PreformattedText"/>
+              <w:shd w:val="clear" w:color="auto" w:fill="2B2B2B"/>
+              <w:rPr>
+                <w:color w:val="A9B7C6"/>
+              </w:rPr>
+            </w:pPr>
+            <w:r>
+              <w:rPr>
+                <w:color w:val="E8BF6A"/>
+              </w:rPr>
+              <w:t xml:space="preserve">                        </w:t>
+            </w:r>
+            <w:r>
+              <w:rPr>
+                <w:rFonts w:ascii="Source Code Pro" w:hAnsi="Source Code Pro"/>
+                <w:color w:val="E8BF6A"/>
+                <w:sz w:val="21"/>
+              </w:rPr>
+              <w:t>&lt;target&gt;</w:t>
+            </w:r>
+            <w:r>
+              <w:rPr>
+                <w:rFonts w:ascii="Source Code Pro" w:hAnsi="Source Code Pro"/>
+                <w:color w:val="A9B7C6"/>
+                <w:sz w:val="21"/>
+              </w:rPr>
+              <w:t>1.8</w:t>
+            </w:r>
+            <w:r>
+              <w:rPr>
+                <w:rFonts w:ascii="Source Code Pro" w:hAnsi="Source Code Pro"/>
+                <w:color w:val="E8BF6A"/>
+                <w:sz w:val="21"/>
+              </w:rPr>
+              <w:t>&lt;/target&gt;</w:t>
+            </w:r>
+          </w:p>
+          <w:p>
+            <w:pPr>
+              <w:pStyle w:val="PreformattedText"/>
+              <w:shd w:val="clear" w:color="auto" w:fill="2B2B2B"/>
+              <w:rPr>
+                <w:color w:val="E8BF6A"/>
+              </w:rPr>
+            </w:pPr>
+            <w:r>
+              <w:rPr>
+                <w:color w:val="E8BF6A"/>
+              </w:rPr>
+              <w:t xml:space="preserve">                    </w:t>
+            </w:r>
+            <w:r>
+              <w:rPr>
+                <w:rFonts w:ascii="Source Code Pro" w:hAnsi="Source Code Pro"/>
+                <w:color w:val="E8BF6A"/>
+                <w:sz w:val="21"/>
+              </w:rPr>
+              <w:t>&lt;/configuration&gt;</w:t>
+            </w:r>
+          </w:p>
+          <w:p>
+            <w:pPr>
+              <w:pStyle w:val="PreformattedText"/>
+              <w:shd w:val="clear" w:color="auto" w:fill="2B2B2B"/>
+              <w:rPr>
+                <w:color w:val="E8BF6A"/>
               </w:rPr>
             </w:pPr>
             <w:r>
@@ -3674,6 +4010,871 @@
                 <w:color w:val="E8BF6A"/>
                 <w:sz w:val="21"/>
               </w:rPr>
+              <w:t>&lt;/plugin&gt;</w:t>
+            </w:r>
+          </w:p>
+          <w:p>
+            <w:pPr>
+              <w:pStyle w:val="PreformattedText"/>
+              <w:shd w:val="clear" w:color="auto" w:fill="2B2B2B"/>
+              <w:rPr>
+                <w:color w:val="E8BF6A"/>
+              </w:rPr>
+            </w:pPr>
+            <w:r>
+              <w:rPr>
+                <w:color w:val="E8BF6A"/>
+              </w:rPr>
+              <w:t xml:space="preserve">                </w:t>
+            </w:r>
+            <w:r>
+              <w:rPr>
+                <w:rFonts w:ascii="Source Code Pro" w:hAnsi="Source Code Pro"/>
+                <w:color w:val="E8BF6A"/>
+                <w:sz w:val="21"/>
+              </w:rPr>
+              <w:t>&lt;plugin&gt;</w:t>
+            </w:r>
+          </w:p>
+          <w:p>
+            <w:pPr>
+              <w:pStyle w:val="PreformattedText"/>
+              <w:shd w:val="clear" w:color="auto" w:fill="2B2B2B"/>
+              <w:rPr>
+                <w:color w:val="A9B7C6"/>
+              </w:rPr>
+            </w:pPr>
+            <w:r>
+              <w:rPr>
+                <w:color w:val="E8BF6A"/>
+              </w:rPr>
+              <w:t xml:space="preserve">                    </w:t>
+            </w:r>
+            <w:r>
+              <w:rPr>
+                <w:rFonts w:ascii="Source Code Pro" w:hAnsi="Source Code Pro"/>
+                <w:color w:val="E8BF6A"/>
+                <w:sz w:val="21"/>
+              </w:rPr>
+              <w:t>&lt;</w:t>
+            </w:r>
+            <w:proofErr w:type="spellStart"/>
+            <w:r>
+              <w:rPr>
+                <w:rFonts w:ascii="Source Code Pro" w:hAnsi="Source Code Pro"/>
+                <w:color w:val="E8BF6A"/>
+                <w:sz w:val="21"/>
+              </w:rPr>
+              <w:t>groupId</w:t>
+            </w:r>
+            <w:proofErr w:type="spellEnd"/>
+            <w:r>
+              <w:rPr>
+                <w:rFonts w:ascii="Source Code Pro" w:hAnsi="Source Code Pro"/>
+                <w:color w:val="E8BF6A"/>
+                <w:sz w:val="21"/>
+              </w:rPr>
+              <w:t>&gt;</w:t>
+            </w:r>
+            <w:proofErr w:type="spellStart"/>
+            <w:r>
+              <w:rPr>
+                <w:rFonts w:ascii="Source Code Pro" w:hAnsi="Source Code Pro"/>
+                <w:color w:val="A9B7C6"/>
+                <w:sz w:val="21"/>
+              </w:rPr>
+              <w:t>org.apache.maven.plugins</w:t>
+            </w:r>
+            <w:proofErr w:type="spellEnd"/>
+            <w:r>
+              <w:rPr>
+                <w:rFonts w:ascii="Source Code Pro" w:hAnsi="Source Code Pro"/>
+                <w:color w:val="E8BF6A"/>
+                <w:sz w:val="21"/>
+              </w:rPr>
+              <w:t>&lt;/</w:t>
+            </w:r>
+            <w:proofErr w:type="spellStart"/>
+            <w:r>
+              <w:rPr>
+                <w:rFonts w:ascii="Source Code Pro" w:hAnsi="Source Code Pro"/>
+                <w:color w:val="E8BF6A"/>
+                <w:sz w:val="21"/>
+              </w:rPr>
+              <w:t>groupId</w:t>
+            </w:r>
+            <w:proofErr w:type="spellEnd"/>
+            <w:r>
+              <w:rPr>
+                <w:rFonts w:ascii="Source Code Pro" w:hAnsi="Source Code Pro"/>
+                <w:color w:val="E8BF6A"/>
+                <w:sz w:val="21"/>
+              </w:rPr>
+              <w:t>&gt;</w:t>
+            </w:r>
+          </w:p>
+          <w:p>
+            <w:pPr>
+              <w:pStyle w:val="PreformattedText"/>
+              <w:shd w:val="clear" w:color="auto" w:fill="2B2B2B"/>
+              <w:rPr>
+                <w:color w:val="A9B7C6"/>
+              </w:rPr>
+            </w:pPr>
+            <w:r>
+              <w:rPr>
+                <w:color w:val="E8BF6A"/>
+              </w:rPr>
+              <w:t xml:space="preserve">                    </w:t>
+            </w:r>
+            <w:r>
+              <w:rPr>
+                <w:rFonts w:ascii="Source Code Pro" w:hAnsi="Source Code Pro"/>
+                <w:color w:val="E8BF6A"/>
+                <w:sz w:val="21"/>
+              </w:rPr>
+              <w:t>&lt;</w:t>
+            </w:r>
+            <w:proofErr w:type="spellStart"/>
+            <w:r>
+              <w:rPr>
+                <w:rFonts w:ascii="Source Code Pro" w:hAnsi="Source Code Pro"/>
+                <w:color w:val="E8BF6A"/>
+                <w:sz w:val="21"/>
+              </w:rPr>
+              <w:t>artifactId</w:t>
+            </w:r>
+            <w:proofErr w:type="spellEnd"/>
+            <w:r>
+              <w:rPr>
+                <w:rFonts w:ascii="Source Code Pro" w:hAnsi="Source Code Pro"/>
+                <w:color w:val="E8BF6A"/>
+                <w:sz w:val="21"/>
+              </w:rPr>
+              <w:t>&gt;</w:t>
+            </w:r>
+            <w:r>
+              <w:rPr>
+                <w:rFonts w:ascii="Source Code Pro" w:hAnsi="Source Code Pro"/>
+                <w:color w:val="A9B7C6"/>
+                <w:sz w:val="21"/>
+              </w:rPr>
+              <w:t>maven-surefire-plugin</w:t>
+            </w:r>
+            <w:r>
+              <w:rPr>
+                <w:rFonts w:ascii="Source Code Pro" w:hAnsi="Source Code Pro"/>
+                <w:color w:val="E8BF6A"/>
+                <w:sz w:val="21"/>
+              </w:rPr>
+              <w:t>&lt;/</w:t>
+            </w:r>
+            <w:proofErr w:type="spellStart"/>
+            <w:r>
+              <w:rPr>
+                <w:rFonts w:ascii="Source Code Pro" w:hAnsi="Source Code Pro"/>
+                <w:color w:val="E8BF6A"/>
+                <w:sz w:val="21"/>
+              </w:rPr>
+              <w:t>artifactId</w:t>
+            </w:r>
+            <w:proofErr w:type="spellEnd"/>
+            <w:r>
+              <w:rPr>
+                <w:rFonts w:ascii="Source Code Pro" w:hAnsi="Source Code Pro"/>
+                <w:color w:val="E8BF6A"/>
+                <w:sz w:val="21"/>
+              </w:rPr>
+              <w:t>&gt;</w:t>
+            </w:r>
+          </w:p>
+          <w:p>
+            <w:pPr>
+              <w:pStyle w:val="PreformattedText"/>
+              <w:shd w:val="clear" w:color="auto" w:fill="2B2B2B"/>
+              <w:rPr>
+                <w:color w:val="A9B7C6"/>
+              </w:rPr>
+            </w:pPr>
+            <w:r>
+              <w:rPr>
+                <w:color w:val="E8BF6A"/>
+              </w:rPr>
+              <w:t xml:space="preserve">                    </w:t>
+            </w:r>
+            <w:r>
+              <w:rPr>
+                <w:rFonts w:ascii="Source Code Pro" w:hAnsi="Source Code Pro"/>
+                <w:color w:val="E8BF6A"/>
+                <w:sz w:val="21"/>
+              </w:rPr>
+              <w:t>&lt;inherited&gt;</w:t>
+            </w:r>
+            <w:r>
+              <w:rPr>
+                <w:rFonts w:ascii="Source Code Pro" w:hAnsi="Source Code Pro"/>
+                <w:color w:val="A9B7C6"/>
+                <w:sz w:val="21"/>
+              </w:rPr>
+              <w:t>true</w:t>
+            </w:r>
+            <w:r>
+              <w:rPr>
+                <w:rFonts w:ascii="Source Code Pro" w:hAnsi="Source Code Pro"/>
+                <w:color w:val="E8BF6A"/>
+                <w:sz w:val="21"/>
+              </w:rPr>
+              <w:t>&lt;/inherited&gt;</w:t>
+            </w:r>
+          </w:p>
+          <w:p>
+            <w:pPr>
+              <w:pStyle w:val="PreformattedText"/>
+              <w:shd w:val="clear" w:color="auto" w:fill="2B2B2B"/>
+              <w:rPr>
+                <w:color w:val="E8BF6A"/>
+              </w:rPr>
+            </w:pPr>
+            <w:r>
+              <w:rPr>
+                <w:color w:val="E8BF6A"/>
+              </w:rPr>
+              <w:t xml:space="preserve">                    </w:t>
+            </w:r>
+            <w:r>
+              <w:rPr>
+                <w:rFonts w:ascii="Source Code Pro" w:hAnsi="Source Code Pro"/>
+                <w:color w:val="E8BF6A"/>
+                <w:sz w:val="21"/>
+              </w:rPr>
+              <w:t>&lt;configuration&gt;</w:t>
+            </w:r>
+          </w:p>
+          <w:p>
+            <w:pPr>
+              <w:pStyle w:val="PreformattedText"/>
+              <w:shd w:val="clear" w:color="auto" w:fill="2B2B2B"/>
+              <w:rPr>
+                <w:color w:val="A9B7C6"/>
+              </w:rPr>
+            </w:pPr>
+            <w:r>
+              <w:rPr>
+                <w:color w:val="E8BF6A"/>
+              </w:rPr>
+              <w:t xml:space="preserve">                        </w:t>
+            </w:r>
+            <w:r>
+              <w:rPr>
+                <w:rFonts w:ascii="Source Code Pro" w:hAnsi="Source Code Pro"/>
+                <w:color w:val="E8BF6A"/>
+                <w:sz w:val="21"/>
+              </w:rPr>
+              <w:t>&lt;</w:t>
+            </w:r>
+            <w:proofErr w:type="spellStart"/>
+            <w:r>
+              <w:rPr>
+                <w:rFonts w:ascii="Source Code Pro" w:hAnsi="Source Code Pro"/>
+                <w:color w:val="E8BF6A"/>
+                <w:sz w:val="21"/>
+              </w:rPr>
+              <w:t>argLine</w:t>
+            </w:r>
+            <w:proofErr w:type="spellEnd"/>
+            <w:r>
+              <w:rPr>
+                <w:rFonts w:ascii="Source Code Pro" w:hAnsi="Source Code Pro"/>
+                <w:color w:val="E8BF6A"/>
+                <w:sz w:val="21"/>
+              </w:rPr>
+              <w:t>&gt;</w:t>
+            </w:r>
+            <w:r>
+              <w:rPr>
+                <w:rFonts w:ascii="Source Code Pro" w:hAnsi="Source Code Pro"/>
+                <w:color w:val="A9B7C6"/>
+                <w:sz w:val="21"/>
+              </w:rPr>
+              <w:t>-</w:t>
+            </w:r>
+            <w:proofErr w:type="spellStart"/>
+            <w:r>
+              <w:rPr>
+                <w:rFonts w:ascii="Source Code Pro" w:hAnsi="Source Code Pro"/>
+                <w:color w:val="A9B7C6"/>
+                <w:sz w:val="21"/>
+              </w:rPr>
+              <w:t>Djava.security.egd</w:t>
+            </w:r>
+            <w:proofErr w:type="spellEnd"/>
+            <w:r>
+              <w:rPr>
+                <w:rFonts w:ascii="Source Code Pro" w:hAnsi="Source Code Pro"/>
+                <w:color w:val="A9B7C6"/>
+                <w:sz w:val="21"/>
+              </w:rPr>
+              <w:t>=file:/dev/./</w:t>
+            </w:r>
+            <w:proofErr w:type="spellStart"/>
+            <w:r>
+              <w:rPr>
+                <w:rFonts w:ascii="Source Code Pro" w:hAnsi="Source Code Pro"/>
+                <w:color w:val="A9B7C6"/>
+                <w:sz w:val="21"/>
+              </w:rPr>
+              <w:t>urandom</w:t>
+            </w:r>
+            <w:proofErr w:type="spellEnd"/>
+            <w:r>
+              <w:rPr>
+                <w:rFonts w:ascii="Source Code Pro" w:hAnsi="Source Code Pro"/>
+                <w:color w:val="E8BF6A"/>
+                <w:sz w:val="21"/>
+              </w:rPr>
+              <w:t>&lt;/</w:t>
+            </w:r>
+            <w:proofErr w:type="spellStart"/>
+            <w:r>
+              <w:rPr>
+                <w:rFonts w:ascii="Source Code Pro" w:hAnsi="Source Code Pro"/>
+                <w:color w:val="E8BF6A"/>
+                <w:sz w:val="21"/>
+              </w:rPr>
+              <w:t>argLine</w:t>
+            </w:r>
+            <w:proofErr w:type="spellEnd"/>
+            <w:r>
+              <w:rPr>
+                <w:rFonts w:ascii="Source Code Pro" w:hAnsi="Source Code Pro"/>
+                <w:color w:val="E8BF6A"/>
+                <w:sz w:val="21"/>
+              </w:rPr>
+              <w:t>&gt;</w:t>
+            </w:r>
+          </w:p>
+          <w:p>
+            <w:pPr>
+              <w:pStyle w:val="PreformattedText"/>
+              <w:shd w:val="clear" w:color="auto" w:fill="2B2B2B"/>
+              <w:rPr>
+                <w:color w:val="E8BF6A"/>
+              </w:rPr>
+            </w:pPr>
+            <w:r>
+              <w:rPr>
+                <w:color w:val="E8BF6A"/>
+              </w:rPr>
+              <w:t xml:space="preserve">                        </w:t>
+            </w:r>
+            <w:r>
+              <w:rPr>
+                <w:rFonts w:ascii="Source Code Pro" w:hAnsi="Source Code Pro"/>
+                <w:color w:val="E8BF6A"/>
+                <w:sz w:val="21"/>
+              </w:rPr>
+              <w:t>&lt;excludes&gt;</w:t>
+            </w:r>
+          </w:p>
+          <w:p>
+            <w:pPr>
+              <w:pStyle w:val="PreformattedText"/>
+              <w:shd w:val="clear" w:color="auto" w:fill="2B2B2B"/>
+              <w:rPr>
+                <w:color w:val="A9B7C6"/>
+              </w:rPr>
+            </w:pPr>
+            <w:r>
+              <w:rPr>
+                <w:color w:val="E8BF6A"/>
+              </w:rPr>
+              <w:t xml:space="preserve">                            </w:t>
+            </w:r>
+            <w:r>
+              <w:rPr>
+                <w:rFonts w:ascii="Source Code Pro" w:hAnsi="Source Code Pro"/>
+                <w:color w:val="E8BF6A"/>
+                <w:sz w:val="21"/>
+              </w:rPr>
+              <w:t>&lt;exclude&gt;</w:t>
+            </w:r>
+            <w:r>
+              <w:rPr>
+                <w:rFonts w:ascii="Source Code Pro" w:hAnsi="Source Code Pro"/>
+                <w:color w:val="A9B7C6"/>
+                <w:sz w:val="21"/>
+              </w:rPr>
+              <w:t>**/*KT.java</w:t>
+            </w:r>
+            <w:r>
+              <w:rPr>
+                <w:rFonts w:ascii="Source Code Pro" w:hAnsi="Source Code Pro"/>
+                <w:color w:val="E8BF6A"/>
+                <w:sz w:val="21"/>
+              </w:rPr>
+              <w:t>&lt;/exclude&gt;</w:t>
+            </w:r>
+          </w:p>
+          <w:p>
+            <w:pPr>
+              <w:pStyle w:val="PreformattedText"/>
+              <w:shd w:val="clear" w:color="auto" w:fill="2B2B2B"/>
+              <w:rPr>
+                <w:color w:val="E8BF6A"/>
+              </w:rPr>
+            </w:pPr>
+            <w:r>
+              <w:rPr>
+                <w:color w:val="E8BF6A"/>
+              </w:rPr>
+              <w:t xml:space="preserve">                        </w:t>
+            </w:r>
+            <w:r>
+              <w:rPr>
+                <w:rFonts w:ascii="Source Code Pro" w:hAnsi="Source Code Pro"/>
+                <w:color w:val="E8BF6A"/>
+                <w:sz w:val="21"/>
+              </w:rPr>
+              <w:t>&lt;/excludes&gt;</w:t>
+            </w:r>
+          </w:p>
+          <w:p>
+            <w:pPr>
+              <w:pStyle w:val="PreformattedText"/>
+              <w:shd w:val="clear" w:color="auto" w:fill="2B2B2B"/>
+              <w:rPr>
+                <w:color w:val="E8BF6A"/>
+              </w:rPr>
+            </w:pPr>
+            <w:r>
+              <w:rPr>
+                <w:color w:val="E8BF6A"/>
+              </w:rPr>
+              <w:t xml:space="preserve">                    </w:t>
+            </w:r>
+            <w:r>
+              <w:rPr>
+                <w:rFonts w:ascii="Source Code Pro" w:hAnsi="Source Code Pro"/>
+                <w:color w:val="E8BF6A"/>
+                <w:sz w:val="21"/>
+              </w:rPr>
+              <w:t>&lt;/configuration&gt;</w:t>
+            </w:r>
+          </w:p>
+          <w:p>
+            <w:pPr>
+              <w:pStyle w:val="PreformattedText"/>
+              <w:shd w:val="clear" w:color="auto" w:fill="2B2B2B"/>
+              <w:rPr>
+                <w:color w:val="E8BF6A"/>
+              </w:rPr>
+            </w:pPr>
+            <w:r>
+              <w:rPr>
+                <w:color w:val="E8BF6A"/>
+              </w:rPr>
+              <w:t xml:space="preserve">                </w:t>
+            </w:r>
+            <w:r>
+              <w:rPr>
+                <w:rFonts w:ascii="Source Code Pro" w:hAnsi="Source Code Pro"/>
+                <w:color w:val="E8BF6A"/>
+                <w:sz w:val="21"/>
+              </w:rPr>
+              <w:t>&lt;/plugin&gt;</w:t>
+            </w:r>
+          </w:p>
+          <w:p>
+            <w:pPr>
+              <w:pStyle w:val="PreformattedText"/>
+              <w:shd w:val="clear" w:color="auto" w:fill="2B2B2B"/>
+              <w:rPr>
+                <w:color w:val="E8BF6A"/>
+              </w:rPr>
+            </w:pPr>
+            <w:r>
+              <w:rPr>
+                <w:color w:val="E8BF6A"/>
+              </w:rPr>
+              <w:t xml:space="preserve">                </w:t>
+            </w:r>
+            <w:r>
+              <w:rPr>
+                <w:rFonts w:ascii="Source Code Pro" w:hAnsi="Source Code Pro"/>
+                <w:color w:val="E8BF6A"/>
+                <w:sz w:val="21"/>
+              </w:rPr>
+              <w:t>&lt;plugin&gt;</w:t>
+            </w:r>
+          </w:p>
+          <w:p>
+            <w:pPr>
+              <w:pStyle w:val="PreformattedText"/>
+              <w:shd w:val="clear" w:color="auto" w:fill="2B2B2B"/>
+              <w:rPr>
+                <w:color w:val="A9B7C6"/>
+              </w:rPr>
+            </w:pPr>
+            <w:r>
+              <w:rPr>
+                <w:color w:val="E8BF6A"/>
+              </w:rPr>
+              <w:t xml:space="preserve">                    </w:t>
+            </w:r>
+            <w:r>
+              <w:rPr>
+                <w:rFonts w:ascii="Source Code Pro" w:hAnsi="Source Code Pro"/>
+                <w:color w:val="E8BF6A"/>
+                <w:sz w:val="21"/>
+              </w:rPr>
+              <w:t>&lt;</w:t>
+            </w:r>
+            <w:proofErr w:type="spellStart"/>
+            <w:r>
+              <w:rPr>
+                <w:rFonts w:ascii="Source Code Pro" w:hAnsi="Source Code Pro"/>
+                <w:color w:val="E8BF6A"/>
+                <w:sz w:val="21"/>
+              </w:rPr>
+              <w:t>groupId</w:t>
+            </w:r>
+            <w:proofErr w:type="spellEnd"/>
+            <w:r>
+              <w:rPr>
+                <w:rFonts w:ascii="Source Code Pro" w:hAnsi="Source Code Pro"/>
+                <w:color w:val="E8BF6A"/>
+                <w:sz w:val="21"/>
+              </w:rPr>
+              <w:t>&gt;</w:t>
+            </w:r>
+            <w:proofErr w:type="spellStart"/>
+            <w:r>
+              <w:rPr>
+                <w:rFonts w:ascii="Source Code Pro" w:hAnsi="Source Code Pro"/>
+                <w:color w:val="A9B7C6"/>
+                <w:sz w:val="21"/>
+              </w:rPr>
+              <w:t>org.springframework.boot</w:t>
+            </w:r>
+            <w:proofErr w:type="spellEnd"/>
+            <w:r>
+              <w:rPr>
+                <w:rFonts w:ascii="Source Code Pro" w:hAnsi="Source Code Pro"/>
+                <w:color w:val="E8BF6A"/>
+                <w:sz w:val="21"/>
+              </w:rPr>
+              <w:t>&lt;/</w:t>
+            </w:r>
+            <w:proofErr w:type="spellStart"/>
+            <w:r>
+              <w:rPr>
+                <w:rFonts w:ascii="Source Code Pro" w:hAnsi="Source Code Pro"/>
+                <w:color w:val="E8BF6A"/>
+                <w:sz w:val="21"/>
+              </w:rPr>
+              <w:t>groupId</w:t>
+            </w:r>
+            <w:proofErr w:type="spellEnd"/>
+            <w:r>
+              <w:rPr>
+                <w:rFonts w:ascii="Source Code Pro" w:hAnsi="Source Code Pro"/>
+                <w:color w:val="E8BF6A"/>
+                <w:sz w:val="21"/>
+              </w:rPr>
+              <w:t>&gt;</w:t>
+            </w:r>
+          </w:p>
+          <w:p>
+            <w:pPr>
+              <w:pStyle w:val="PreformattedText"/>
+              <w:shd w:val="clear" w:color="auto" w:fill="2B2B2B"/>
+              <w:rPr>
+                <w:color w:val="A9B7C6"/>
+              </w:rPr>
+            </w:pPr>
+            <w:r>
+              <w:rPr>
+                <w:color w:val="E8BF6A"/>
+              </w:rPr>
+              <w:t xml:space="preserve">                    </w:t>
+            </w:r>
+            <w:r>
+              <w:rPr>
+                <w:rFonts w:ascii="Source Code Pro" w:hAnsi="Source Code Pro"/>
+                <w:color w:val="E8BF6A"/>
+                <w:sz w:val="21"/>
+              </w:rPr>
+              <w:t>&lt;</w:t>
+            </w:r>
+            <w:proofErr w:type="spellStart"/>
+            <w:r>
+              <w:rPr>
+                <w:rFonts w:ascii="Source Code Pro" w:hAnsi="Source Code Pro"/>
+                <w:color w:val="E8BF6A"/>
+                <w:sz w:val="21"/>
+              </w:rPr>
+              <w:t>artifactId</w:t>
+            </w:r>
+            <w:proofErr w:type="spellEnd"/>
+            <w:r>
+              <w:rPr>
+                <w:rFonts w:ascii="Source Code Pro" w:hAnsi="Source Code Pro"/>
+                <w:color w:val="E8BF6A"/>
+                <w:sz w:val="21"/>
+              </w:rPr>
+              <w:t>&gt;</w:t>
+            </w:r>
+            <w:r>
+              <w:rPr>
+                <w:rFonts w:ascii="Source Code Pro" w:hAnsi="Source Code Pro"/>
+                <w:color w:val="A9B7C6"/>
+                <w:sz w:val="21"/>
+              </w:rPr>
+              <w:t>spring-boot-maven-plugin</w:t>
+            </w:r>
+            <w:r>
+              <w:rPr>
+                <w:rFonts w:ascii="Source Code Pro" w:hAnsi="Source Code Pro"/>
+                <w:color w:val="E8BF6A"/>
+                <w:sz w:val="21"/>
+              </w:rPr>
+              <w:t>&lt;/</w:t>
+            </w:r>
+            <w:proofErr w:type="spellStart"/>
+            <w:r>
+              <w:rPr>
+                <w:rFonts w:ascii="Source Code Pro" w:hAnsi="Source Code Pro"/>
+                <w:color w:val="E8BF6A"/>
+                <w:sz w:val="21"/>
+              </w:rPr>
+              <w:t>artifactId</w:t>
+            </w:r>
+            <w:proofErr w:type="spellEnd"/>
+            <w:r>
+              <w:rPr>
+                <w:rFonts w:ascii="Source Code Pro" w:hAnsi="Source Code Pro"/>
+                <w:color w:val="E8BF6A"/>
+                <w:sz w:val="21"/>
+              </w:rPr>
+              <w:t>&gt;</w:t>
+            </w:r>
+          </w:p>
+          <w:p>
+            <w:pPr>
+              <w:pStyle w:val="PreformattedText"/>
+              <w:shd w:val="clear" w:color="auto" w:fill="2B2B2B"/>
+              <w:rPr>
+                <w:color w:val="E8BF6A"/>
+              </w:rPr>
+            </w:pPr>
+            <w:r>
+              <w:rPr>
+                <w:color w:val="E8BF6A"/>
+              </w:rPr>
+              <w:t xml:space="preserve">                </w:t>
+            </w:r>
+            <w:r>
+              <w:rPr>
+                <w:rFonts w:ascii="Source Code Pro" w:hAnsi="Source Code Pro"/>
+                <w:color w:val="E8BF6A"/>
+                <w:sz w:val="21"/>
+              </w:rPr>
+              <w:t>&lt;/plugin&gt;</w:t>
+            </w:r>
+          </w:p>
+          <w:p>
+            <w:pPr>
+              <w:pStyle w:val="PreformattedText"/>
+              <w:shd w:val="clear" w:color="auto" w:fill="2B2B2B"/>
+              <w:rPr>
+                <w:color w:val="E8BF6A"/>
+              </w:rPr>
+            </w:pPr>
+            <w:r>
+              <w:rPr>
+                <w:color w:val="E8BF6A"/>
+              </w:rPr>
+              <w:t xml:space="preserve">                </w:t>
+            </w:r>
+            <w:r>
+              <w:rPr>
+                <w:rFonts w:ascii="Source Code Pro" w:hAnsi="Source Code Pro"/>
+                <w:color w:val="E8BF6A"/>
+                <w:sz w:val="21"/>
+              </w:rPr>
+              <w:t>&lt;plugin&gt;</w:t>
+            </w:r>
+          </w:p>
+          <w:p>
+            <w:pPr>
+              <w:pStyle w:val="PreformattedText"/>
+              <w:shd w:val="clear" w:color="auto" w:fill="2B2B2B"/>
+              <w:rPr>
+                <w:color w:val="A9B7C6"/>
+              </w:rPr>
+            </w:pPr>
+            <w:r>
+              <w:rPr>
+                <w:color w:val="E8BF6A"/>
+              </w:rPr>
+              <w:t xml:space="preserve">                    </w:t>
+            </w:r>
+            <w:r>
+              <w:rPr>
+                <w:rFonts w:ascii="Source Code Pro" w:hAnsi="Source Code Pro"/>
+                <w:color w:val="E8BF6A"/>
+                <w:sz w:val="21"/>
+              </w:rPr>
+              <w:t>&lt;</w:t>
+            </w:r>
+            <w:proofErr w:type="spellStart"/>
+            <w:r>
+              <w:rPr>
+                <w:rFonts w:ascii="Source Code Pro" w:hAnsi="Source Code Pro"/>
+                <w:color w:val="E8BF6A"/>
+                <w:sz w:val="21"/>
+              </w:rPr>
+              <w:t>groupId</w:t>
+            </w:r>
+            <w:proofErr w:type="spellEnd"/>
+            <w:r>
+              <w:rPr>
+                <w:rFonts w:ascii="Source Code Pro" w:hAnsi="Source Code Pro"/>
+                <w:color w:val="E8BF6A"/>
+                <w:sz w:val="21"/>
+              </w:rPr>
+              <w:t>&gt;</w:t>
+            </w:r>
+            <w:r>
+              <w:rPr>
+                <w:rFonts w:ascii="Source Code Pro" w:hAnsi="Source Code Pro"/>
+                <w:color w:val="A9B7C6"/>
+                <w:sz w:val="21"/>
+              </w:rPr>
+              <w:t>io.fabric8</w:t>
+            </w:r>
+            <w:r>
+              <w:rPr>
+                <w:rFonts w:ascii="Source Code Pro" w:hAnsi="Source Code Pro"/>
+                <w:color w:val="E8BF6A"/>
+                <w:sz w:val="21"/>
+              </w:rPr>
+              <w:t>&lt;/</w:t>
+            </w:r>
+            <w:proofErr w:type="spellStart"/>
+            <w:r>
+              <w:rPr>
+                <w:rFonts w:ascii="Source Code Pro" w:hAnsi="Source Code Pro"/>
+                <w:color w:val="E8BF6A"/>
+                <w:sz w:val="21"/>
+              </w:rPr>
+              <w:t>groupId</w:t>
+            </w:r>
+            <w:proofErr w:type="spellEnd"/>
+            <w:r>
+              <w:rPr>
+                <w:rFonts w:ascii="Source Code Pro" w:hAnsi="Source Code Pro"/>
+                <w:color w:val="E8BF6A"/>
+                <w:sz w:val="21"/>
+              </w:rPr>
+              <w:t>&gt;</w:t>
+            </w:r>
+          </w:p>
+          <w:p>
+            <w:pPr>
+              <w:pStyle w:val="PreformattedText"/>
+              <w:shd w:val="clear" w:color="auto" w:fill="2B2B2B"/>
+              <w:rPr>
+                <w:color w:val="A9B7C6"/>
+              </w:rPr>
+            </w:pPr>
+            <w:r>
+              <w:rPr>
+                <w:color w:val="E8BF6A"/>
+              </w:rPr>
+              <w:t xml:space="preserve">                    </w:t>
+            </w:r>
+            <w:r>
+              <w:rPr>
+                <w:rFonts w:ascii="Source Code Pro" w:hAnsi="Source Code Pro"/>
+                <w:color w:val="E8BF6A"/>
+                <w:sz w:val="21"/>
+              </w:rPr>
+              <w:t>&lt;</w:t>
+            </w:r>
+            <w:proofErr w:type="spellStart"/>
+            <w:r>
+              <w:rPr>
+                <w:rFonts w:ascii="Source Code Pro" w:hAnsi="Source Code Pro"/>
+                <w:color w:val="E8BF6A"/>
+                <w:sz w:val="21"/>
+              </w:rPr>
+              <w:t>artifactId</w:t>
+            </w:r>
+            <w:proofErr w:type="spellEnd"/>
+            <w:r>
+              <w:rPr>
+                <w:rFonts w:ascii="Source Code Pro" w:hAnsi="Source Code Pro"/>
+                <w:color w:val="E8BF6A"/>
+                <w:sz w:val="21"/>
+              </w:rPr>
+              <w:t>&gt;</w:t>
+            </w:r>
+            <w:r>
+              <w:rPr>
+                <w:rFonts w:ascii="Source Code Pro" w:hAnsi="Source Code Pro"/>
+                <w:color w:val="A9B7C6"/>
+                <w:sz w:val="21"/>
+              </w:rPr>
+              <w:t>fabric8-maven-plugin</w:t>
+            </w:r>
+            <w:r>
+              <w:rPr>
+                <w:rFonts w:ascii="Source Code Pro" w:hAnsi="Source Code Pro"/>
+                <w:color w:val="E8BF6A"/>
+                <w:sz w:val="21"/>
+              </w:rPr>
+              <w:t>&lt;/</w:t>
+            </w:r>
+            <w:proofErr w:type="spellStart"/>
+            <w:r>
+              <w:rPr>
+                <w:rFonts w:ascii="Source Code Pro" w:hAnsi="Source Code Pro"/>
+                <w:color w:val="E8BF6A"/>
+                <w:sz w:val="21"/>
+              </w:rPr>
+              <w:t>artifactId</w:t>
+            </w:r>
+            <w:proofErr w:type="spellEnd"/>
+            <w:r>
+              <w:rPr>
+                <w:rFonts w:ascii="Source Code Pro" w:hAnsi="Source Code Pro"/>
+                <w:color w:val="E8BF6A"/>
+                <w:sz w:val="21"/>
+              </w:rPr>
+              <w:t>&gt;</w:t>
+            </w:r>
+          </w:p>
+          <w:p>
+            <w:pPr>
+              <w:pStyle w:val="PreformattedText"/>
+              <w:shd w:val="clear" w:color="auto" w:fill="2B2B2B"/>
+              <w:rPr>
+                <w:color w:val="A9B7C6"/>
+              </w:rPr>
+            </w:pPr>
+            <w:r>
+              <w:rPr>
+                <w:color w:val="E8BF6A"/>
+              </w:rPr>
+              <w:t xml:space="preserve">                    </w:t>
+            </w:r>
+            <w:r>
+              <w:rPr>
+                <w:rFonts w:ascii="Source Code Pro" w:hAnsi="Source Code Pro"/>
+                <w:color w:val="E8BF6A"/>
+                <w:sz w:val="21"/>
+              </w:rPr>
               <w:t>&lt;version&gt;</w:t>
             </w:r>
             <w:r>
@@ -3682,25 +4883,7 @@
                 <w:color w:val="A9B7C6"/>
                 <w:sz w:val="21"/>
               </w:rPr>
-              <w:t>${spring-cloud-starter-</w:t>
-            </w:r>
-            <w:proofErr w:type="spellStart"/>
-            <w:r>
-              <w:rPr>
-                <w:rFonts w:ascii="Source Code Pro" w:hAnsi="Source Code Pro"/>
-                <w:color w:val="A9B7C6"/>
-                <w:sz w:val="21"/>
-              </w:rPr>
-              <w:t>kubernetes.version</w:t>
-            </w:r>
-            <w:proofErr w:type="spellEnd"/>
-            <w:r>
-              <w:rPr>
-                <w:rFonts w:ascii="Source Code Pro" w:hAnsi="Source Code Pro"/>
-                <w:color w:val="A9B7C6"/>
-                <w:sz w:val="21"/>
-              </w:rPr>
-              <w:t>}</w:t>
+              <w:t>${fabric8.maven.plugin.version}</w:t>
             </w:r>
             <w:r>
               <w:rPr>
@@ -3723,84 +4906,247 @@
               <w:rPr>
                 <w:color w:val="E8BF6A"/>
               </w:rPr>
-              <w:t xml:space="preserve">            </w:t>
-            </w:r>
-            <w:r>
-              <w:rPr>
-                <w:rFonts w:ascii="Source Code Pro" w:hAnsi="Source Code Pro"/>
-                <w:color w:val="E8BF6A"/>
-                <w:sz w:val="21"/>
-              </w:rPr>
-              <w:t>&lt;/dependency&gt;</w:t>
-            </w:r>
-          </w:p>
-          <w:p>
-            <w:pPr>
-              <w:pStyle w:val="PreformattedText"/>
-              <w:shd w:val="clear" w:color="auto" w:fill="2B2B2B"/>
-              <w:rPr>
-                <w:color w:val="E8BF6A"/>
-              </w:rPr>
-            </w:pPr>
-            <w:r>
-              <w:rPr>
-                <w:color w:val="E8BF6A"/>
-              </w:rPr>
-              <w:t xml:space="preserve">        </w:t>
-            </w:r>
-            <w:r>
-              <w:rPr>
-                <w:rFonts w:ascii="Source Code Pro" w:hAnsi="Source Code Pro"/>
-                <w:color w:val="E8BF6A"/>
-                <w:sz w:val="21"/>
-              </w:rPr>
-              <w:t>&lt;/dependencies&gt;</w:t>
-            </w:r>
-          </w:p>
-          <w:p>
-            <w:pPr>
-              <w:pStyle w:val="PreformattedText"/>
-              <w:shd w:val="clear" w:color="auto" w:fill="2B2B2B"/>
-              <w:rPr>
-                <w:color w:val="E8BF6A"/>
-              </w:rPr>
-            </w:pPr>
-            <w:r>
-              <w:rPr>
-                <w:color w:val="E8BF6A"/>
-              </w:rPr>
-              <w:t xml:space="preserve">        </w:t>
-            </w:r>
-            <w:r>
-              <w:rPr>
-                <w:rFonts w:ascii="Source Code Pro" w:hAnsi="Source Code Pro"/>
-                <w:color w:val="E8BF6A"/>
-                <w:sz w:val="21"/>
-              </w:rPr>
-              <w:t>&lt;build&gt;</w:t>
-            </w:r>
-          </w:p>
-          <w:p>
-            <w:pPr>
-              <w:pStyle w:val="PreformattedText"/>
-              <w:shd w:val="clear" w:color="auto" w:fill="2B2B2B"/>
-              <w:rPr>
-                <w:color w:val="E8BF6A"/>
-              </w:rPr>
-            </w:pPr>
-            <w:r>
-              <w:rPr>
-                <w:color w:val="E8BF6A"/>
-              </w:rPr>
-              <w:t xml:space="preserve">            </w:t>
-            </w:r>
-            <w:r>
-              <w:rPr>
-                <w:rFonts w:ascii="Source Code Pro" w:hAnsi="Source Code Pro"/>
-                <w:color w:val="E8BF6A"/>
-                <w:sz w:val="21"/>
-              </w:rPr>
-              <w:t>&lt;plugins&gt;</w:t>
+              <w:t xml:space="preserve">                    </w:t>
+            </w:r>
+            <w:r>
+              <w:rPr>
+                <w:rFonts w:ascii="Source Code Pro" w:hAnsi="Source Code Pro"/>
+                <w:color w:val="E8BF6A"/>
+                <w:sz w:val="21"/>
+              </w:rPr>
+              <w:t>&lt;executions&gt;</w:t>
+            </w:r>
+          </w:p>
+          <w:p>
+            <w:pPr>
+              <w:pStyle w:val="PreformattedText"/>
+              <w:shd w:val="clear" w:color="auto" w:fill="2B2B2B"/>
+              <w:rPr>
+                <w:color w:val="E8BF6A"/>
+              </w:rPr>
+            </w:pPr>
+            <w:r>
+              <w:rPr>
+                <w:color w:val="E8BF6A"/>
+              </w:rPr>
+              <w:t xml:space="preserve">                        </w:t>
+            </w:r>
+            <w:r>
+              <w:rPr>
+                <w:rFonts w:ascii="Source Code Pro" w:hAnsi="Source Code Pro"/>
+                <w:color w:val="E8BF6A"/>
+                <w:sz w:val="21"/>
+              </w:rPr>
+              <w:t>&lt;execution&gt;</w:t>
+            </w:r>
+          </w:p>
+          <w:p>
+            <w:pPr>
+              <w:pStyle w:val="PreformattedText"/>
+              <w:shd w:val="clear" w:color="auto" w:fill="2B2B2B"/>
+              <w:rPr>
+                <w:color w:val="E8BF6A"/>
+              </w:rPr>
+            </w:pPr>
+            <w:r>
+              <w:rPr>
+                <w:color w:val="E8BF6A"/>
+              </w:rPr>
+              <w:t xml:space="preserve">                            </w:t>
+            </w:r>
+            <w:r>
+              <w:rPr>
+                <w:rFonts w:ascii="Source Code Pro" w:hAnsi="Source Code Pro"/>
+                <w:color w:val="E8BF6A"/>
+                <w:sz w:val="21"/>
+              </w:rPr>
+              <w:t>&lt;goals&gt;</w:t>
+            </w:r>
+          </w:p>
+          <w:p>
+            <w:pPr>
+              <w:pStyle w:val="PreformattedText"/>
+              <w:shd w:val="clear" w:color="auto" w:fill="2B2B2B"/>
+              <w:rPr>
+                <w:color w:val="A9B7C6"/>
+              </w:rPr>
+            </w:pPr>
+            <w:r>
+              <w:rPr>
+                <w:color w:val="E8BF6A"/>
+              </w:rPr>
+              <w:t xml:space="preserve">                                </w:t>
+            </w:r>
+            <w:r>
+              <w:rPr>
+                <w:rFonts w:ascii="Source Code Pro" w:hAnsi="Source Code Pro"/>
+                <w:color w:val="E8BF6A"/>
+                <w:sz w:val="21"/>
+              </w:rPr>
+              <w:t>&lt;goal&gt;</w:t>
+            </w:r>
+            <w:r>
+              <w:rPr>
+                <w:rFonts w:ascii="Source Code Pro" w:hAnsi="Source Code Pro"/>
+                <w:color w:val="A9B7C6"/>
+                <w:sz w:val="21"/>
+              </w:rPr>
+              <w:t>resource</w:t>
+            </w:r>
+            <w:r>
+              <w:rPr>
+                <w:rFonts w:ascii="Source Code Pro" w:hAnsi="Source Code Pro"/>
+                <w:color w:val="E8BF6A"/>
+                <w:sz w:val="21"/>
+              </w:rPr>
+              <w:t>&lt;/goal&gt;</w:t>
+            </w:r>
+          </w:p>
+          <w:p>
+            <w:pPr>
+              <w:pStyle w:val="PreformattedText"/>
+              <w:shd w:val="clear" w:color="auto" w:fill="2B2B2B"/>
+              <w:rPr>
+                <w:color w:val="A9B7C6"/>
+              </w:rPr>
+            </w:pPr>
+            <w:r>
+              <w:rPr>
+                <w:color w:val="E8BF6A"/>
+              </w:rPr>
+              <w:t xml:space="preserve">                                </w:t>
+            </w:r>
+            <w:r>
+              <w:rPr>
+                <w:rFonts w:ascii="Source Code Pro" w:hAnsi="Source Code Pro"/>
+                <w:color w:val="E8BF6A"/>
+                <w:sz w:val="21"/>
+              </w:rPr>
+              <w:t>&lt;goal&gt;</w:t>
+            </w:r>
+            <w:r>
+              <w:rPr>
+                <w:rFonts w:ascii="Source Code Pro" w:hAnsi="Source Code Pro"/>
+                <w:color w:val="A9B7C6"/>
+                <w:sz w:val="21"/>
+              </w:rPr>
+              <w:t>build</w:t>
+            </w:r>
+            <w:r>
+              <w:rPr>
+                <w:rFonts w:ascii="Source Code Pro" w:hAnsi="Source Code Pro"/>
+                <w:color w:val="E8BF6A"/>
+                <w:sz w:val="21"/>
+              </w:rPr>
+              <w:t>&lt;/goal&gt;</w:t>
+            </w:r>
+          </w:p>
+          <w:p>
+            <w:pPr>
+              <w:pStyle w:val="PreformattedText"/>
+              <w:shd w:val="clear" w:color="auto" w:fill="2B2B2B"/>
+              <w:rPr>
+                <w:color w:val="A9B7C6"/>
+              </w:rPr>
+            </w:pPr>
+            <w:r>
+              <w:rPr>
+                <w:color w:val="E8BF6A"/>
+              </w:rPr>
+              <w:t xml:space="preserve">                                </w:t>
+            </w:r>
+            <w:r>
+              <w:rPr>
+                <w:rFonts w:ascii="Source Code Pro" w:hAnsi="Source Code Pro"/>
+                <w:color w:val="E8BF6A"/>
+                <w:sz w:val="21"/>
+              </w:rPr>
+              <w:t>&lt;goal&gt;</w:t>
+            </w:r>
+            <w:r>
+              <w:rPr>
+                <w:rFonts w:ascii="Source Code Pro" w:hAnsi="Source Code Pro"/>
+                <w:color w:val="A9B7C6"/>
+                <w:sz w:val="21"/>
+              </w:rPr>
+              <w:t>helm</w:t>
+            </w:r>
+            <w:r>
+              <w:rPr>
+                <w:rFonts w:ascii="Source Code Pro" w:hAnsi="Source Code Pro"/>
+                <w:color w:val="E8BF6A"/>
+                <w:sz w:val="21"/>
+              </w:rPr>
+              <w:t>&lt;/goal&gt;</w:t>
+            </w:r>
+          </w:p>
+          <w:p>
+            <w:pPr>
+              <w:pStyle w:val="PreformattedText"/>
+              <w:shd w:val="clear" w:color="auto" w:fill="2B2B2B"/>
+              <w:rPr>
+                <w:color w:val="E8BF6A"/>
+              </w:rPr>
+            </w:pPr>
+            <w:r>
+              <w:rPr>
+                <w:color w:val="E8BF6A"/>
+              </w:rPr>
+              <w:t xml:space="preserve">                            </w:t>
+            </w:r>
+            <w:r>
+              <w:rPr>
+                <w:rFonts w:ascii="Source Code Pro" w:hAnsi="Source Code Pro"/>
+                <w:color w:val="E8BF6A"/>
+                <w:sz w:val="21"/>
+              </w:rPr>
+              <w:t>&lt;/goals&gt;</w:t>
+            </w:r>
+          </w:p>
+          <w:p>
+            <w:pPr>
+              <w:pStyle w:val="PreformattedText"/>
+              <w:shd w:val="clear" w:color="auto" w:fill="2B2B2B"/>
+              <w:rPr>
+                <w:color w:val="E8BF6A"/>
+              </w:rPr>
+            </w:pPr>
+            <w:r>
+              <w:rPr>
+                <w:color w:val="E8BF6A"/>
+              </w:rPr>
+              <w:t xml:space="preserve">                        </w:t>
+            </w:r>
+            <w:r>
+              <w:rPr>
+                <w:rFonts w:ascii="Source Code Pro" w:hAnsi="Source Code Pro"/>
+                <w:color w:val="E8BF6A"/>
+                <w:sz w:val="21"/>
+              </w:rPr>
+              <w:t>&lt;/execution&gt;</w:t>
+            </w:r>
+          </w:p>
+          <w:p>
+            <w:pPr>
+              <w:pStyle w:val="PreformattedText"/>
+              <w:shd w:val="clear" w:color="auto" w:fill="2B2B2B"/>
+              <w:rPr>
+                <w:color w:val="E8BF6A"/>
+              </w:rPr>
+            </w:pPr>
+            <w:r>
+              <w:rPr>
+                <w:color w:val="E8BF6A"/>
+              </w:rPr>
+              <w:t xml:space="preserve">                    </w:t>
+            </w:r>
+            <w:r>
+              <w:rPr>
+                <w:rFonts w:ascii="Source Code Pro" w:hAnsi="Source Code Pro"/>
+                <w:color w:val="E8BF6A"/>
+                <w:sz w:val="21"/>
+              </w:rPr>
+              <w:t>&lt;/executions&gt;</w:t>
             </w:r>
           </w:p>
           <w:p>
@@ -3816,1423 +5162,6 @@
                 <w:color w:val="E8BF6A"/>
               </w:rPr>
               <w:t xml:space="preserve">                </w:t>
-            </w:r>
-            <w:r>
-              <w:rPr>
-                <w:rFonts w:ascii="Source Code Pro" w:hAnsi="Source Code Pro"/>
-                <w:color w:val="E8BF6A"/>
-                <w:sz w:val="21"/>
-              </w:rPr>
-              <w:t>&lt;plugin&gt;</w:t>
-            </w:r>
-          </w:p>
-          <w:p>
-            <w:pPr>
-              <w:pStyle w:val="PreformattedText"/>
-              <w:shd w:val="clear" w:color="auto" w:fill="2B2B2B"/>
-              <w:rPr>
-                <w:color w:val="A9B7C6"/>
-              </w:rPr>
-            </w:pPr>
-            <w:r>
-              <w:rPr>
-                <w:color w:val="E8BF6A"/>
-              </w:rPr>
-              <w:t xml:space="preserve">                    </w:t>
-            </w:r>
-            <w:r>
-              <w:rPr>
-                <w:rFonts w:ascii="Source Code Pro" w:hAnsi="Source Code Pro"/>
-                <w:color w:val="E8BF6A"/>
-                <w:sz w:val="21"/>
-              </w:rPr>
-              <w:t>&lt;</w:t>
-            </w:r>
-            <w:proofErr w:type="spellStart"/>
-            <w:r>
-              <w:rPr>
-                <w:rFonts w:ascii="Source Code Pro" w:hAnsi="Source Code Pro"/>
-                <w:color w:val="E8BF6A"/>
-                <w:sz w:val="21"/>
-              </w:rPr>
-              <w:t>artifactId</w:t>
-            </w:r>
-            <w:proofErr w:type="spellEnd"/>
-            <w:r>
-              <w:rPr>
-                <w:rFonts w:ascii="Source Code Pro" w:hAnsi="Source Code Pro"/>
-                <w:color w:val="E8BF6A"/>
-                <w:sz w:val="21"/>
-              </w:rPr>
-              <w:t>&gt;</w:t>
-            </w:r>
-            <w:r>
-              <w:rPr>
-                <w:rFonts w:ascii="Source Code Pro" w:hAnsi="Source Code Pro"/>
-                <w:color w:val="A9B7C6"/>
-                <w:sz w:val="21"/>
-              </w:rPr>
-              <w:t>maven-compiler-plugi</w:t>
-            </w:r>
-            <w:r>
-              <w:rPr>
-                <w:rFonts w:ascii="Source Code Pro" w:hAnsi="Source Code Pro"/>
-                <w:color w:val="A9B7C6"/>
-                <w:sz w:val="21"/>
-              </w:rPr>
-              <w:t>n</w:t>
-            </w:r>
-            <w:r>
-              <w:rPr>
-                <w:rFonts w:ascii="Source Code Pro" w:hAnsi="Source Code Pro"/>
-                <w:color w:val="E8BF6A"/>
-                <w:sz w:val="21"/>
-              </w:rPr>
-              <w:t>&lt;/</w:t>
-            </w:r>
-            <w:proofErr w:type="spellStart"/>
-            <w:r>
-              <w:rPr>
-                <w:rFonts w:ascii="Source Code Pro" w:hAnsi="Source Code Pro"/>
-                <w:color w:val="E8BF6A"/>
-                <w:sz w:val="21"/>
-              </w:rPr>
-              <w:t>artifactId</w:t>
-            </w:r>
-            <w:proofErr w:type="spellEnd"/>
-            <w:r>
-              <w:rPr>
-                <w:rFonts w:ascii="Source Code Pro" w:hAnsi="Source Code Pro"/>
-                <w:color w:val="E8BF6A"/>
-                <w:sz w:val="21"/>
-              </w:rPr>
-              <w:t>&gt;</w:t>
-            </w:r>
-          </w:p>
-          <w:p>
-            <w:pPr>
-              <w:pStyle w:val="PreformattedText"/>
-              <w:shd w:val="clear" w:color="auto" w:fill="2B2B2B"/>
-              <w:rPr>
-                <w:color w:val="E8BF6A"/>
-              </w:rPr>
-            </w:pPr>
-            <w:r>
-              <w:rPr>
-                <w:color w:val="E8BF6A"/>
-              </w:rPr>
-              <w:t xml:space="preserve">                    </w:t>
-            </w:r>
-            <w:r>
-              <w:rPr>
-                <w:rFonts w:ascii="Source Code Pro" w:hAnsi="Source Code Pro"/>
-                <w:color w:val="E8BF6A"/>
-                <w:sz w:val="21"/>
-              </w:rPr>
-              <w:t>&lt;configuration&gt;</w:t>
-            </w:r>
-          </w:p>
-          <w:p>
-            <w:pPr>
-              <w:pStyle w:val="PreformattedText"/>
-              <w:shd w:val="clear" w:color="auto" w:fill="2B2B2B"/>
-              <w:rPr>
-                <w:color w:val="A9B7C6"/>
-              </w:rPr>
-            </w:pPr>
-            <w:r>
-              <w:rPr>
-                <w:color w:val="E8BF6A"/>
-              </w:rPr>
-              <w:t xml:space="preserve">                        </w:t>
-            </w:r>
-            <w:r>
-              <w:rPr>
-                <w:rFonts w:ascii="Source Code Pro" w:hAnsi="Source Code Pro"/>
-                <w:color w:val="E8BF6A"/>
-                <w:sz w:val="21"/>
-              </w:rPr>
-              <w:t>&lt;source&gt;</w:t>
-            </w:r>
-            <w:r>
-              <w:rPr>
-                <w:rFonts w:ascii="Source Code Pro" w:hAnsi="Source Code Pro"/>
-                <w:color w:val="A9B7C6"/>
-                <w:sz w:val="21"/>
-              </w:rPr>
-              <w:t>1.8</w:t>
-            </w:r>
-            <w:r>
-              <w:rPr>
-                <w:rFonts w:ascii="Source Code Pro" w:hAnsi="Source Code Pro"/>
-                <w:color w:val="E8BF6A"/>
-                <w:sz w:val="21"/>
-              </w:rPr>
-              <w:t>&lt;/source&gt;</w:t>
-            </w:r>
-          </w:p>
-          <w:p>
-            <w:pPr>
-              <w:pStyle w:val="PreformattedText"/>
-              <w:shd w:val="clear" w:color="auto" w:fill="2B2B2B"/>
-              <w:rPr>
-                <w:color w:val="A9B7C6"/>
-              </w:rPr>
-            </w:pPr>
-            <w:r>
-              <w:rPr>
-                <w:color w:val="E8BF6A"/>
-              </w:rPr>
-              <w:t xml:space="preserve">                        </w:t>
-            </w:r>
-            <w:r>
-              <w:rPr>
-                <w:rFonts w:ascii="Source Code Pro" w:hAnsi="Source Code Pro"/>
-                <w:color w:val="E8BF6A"/>
-                <w:sz w:val="21"/>
-              </w:rPr>
-              <w:t>&lt;target&gt;</w:t>
-            </w:r>
-            <w:r>
-              <w:rPr>
-                <w:rFonts w:ascii="Source Code Pro" w:hAnsi="Source Code Pro"/>
-                <w:color w:val="A9B7C6"/>
-                <w:sz w:val="21"/>
-              </w:rPr>
-              <w:t>1.8</w:t>
-            </w:r>
-            <w:r>
-              <w:rPr>
-                <w:rFonts w:ascii="Source Code Pro" w:hAnsi="Source Code Pro"/>
-                <w:color w:val="E8BF6A"/>
-                <w:sz w:val="21"/>
-              </w:rPr>
-              <w:t>&lt;/target&gt;</w:t>
-            </w:r>
-          </w:p>
-          <w:p>
-            <w:pPr>
-              <w:pStyle w:val="PreformattedText"/>
-              <w:shd w:val="clear" w:color="auto" w:fill="2B2B2B"/>
-              <w:rPr>
-                <w:color w:val="E8BF6A"/>
-              </w:rPr>
-            </w:pPr>
-            <w:r>
-              <w:rPr>
-                <w:color w:val="E8BF6A"/>
-              </w:rPr>
-              <w:t xml:space="preserve">                    </w:t>
-            </w:r>
-            <w:r>
-              <w:rPr>
-                <w:rFonts w:ascii="Source Code Pro" w:hAnsi="Source Code Pro"/>
-                <w:color w:val="E8BF6A"/>
-                <w:sz w:val="21"/>
-              </w:rPr>
-              <w:t>&lt;/configuration&gt;</w:t>
-            </w:r>
-          </w:p>
-          <w:p>
-            <w:pPr>
-              <w:pStyle w:val="PreformattedText"/>
-              <w:shd w:val="clear" w:color="auto" w:fill="2B2B2B"/>
-              <w:rPr>
-                <w:color w:val="E8BF6A"/>
-              </w:rPr>
-            </w:pPr>
-            <w:r>
-              <w:rPr>
-                <w:color w:val="E8BF6A"/>
-              </w:rPr>
-              <w:t xml:space="preserve">                </w:t>
-            </w:r>
-            <w:r>
-              <w:rPr>
-                <w:rFonts w:ascii="Source Code Pro" w:hAnsi="Source Code Pro"/>
-                <w:color w:val="E8BF6A"/>
-                <w:sz w:val="21"/>
-              </w:rPr>
-              <w:t>&lt;/plugin&gt;</w:t>
-            </w:r>
-          </w:p>
-          <w:p>
-            <w:pPr>
-              <w:pStyle w:val="PreformattedText"/>
-              <w:shd w:val="clear" w:color="auto" w:fill="2B2B2B"/>
-              <w:rPr>
-                <w:color w:val="E8BF6A"/>
-              </w:rPr>
-            </w:pPr>
-            <w:r>
-              <w:rPr>
-                <w:color w:val="E8BF6A"/>
-              </w:rPr>
-              <w:t xml:space="preserve">                </w:t>
-            </w:r>
-            <w:r>
-              <w:rPr>
-                <w:rFonts w:ascii="Source Code Pro" w:hAnsi="Source Code Pro"/>
-                <w:color w:val="E8BF6A"/>
-                <w:sz w:val="21"/>
-              </w:rPr>
-              <w:t>&lt;plugin&gt;</w:t>
-            </w:r>
-          </w:p>
-          <w:p>
-            <w:pPr>
-              <w:pStyle w:val="PreformattedText"/>
-              <w:shd w:val="clear" w:color="auto" w:fill="2B2B2B"/>
-              <w:rPr>
-                <w:color w:val="A9B7C6"/>
-              </w:rPr>
-            </w:pPr>
-            <w:r>
-              <w:rPr>
-                <w:color w:val="E8BF6A"/>
-              </w:rPr>
-              <w:t xml:space="preserve">                    </w:t>
-            </w:r>
-            <w:r>
-              <w:rPr>
-                <w:rFonts w:ascii="Source Code Pro" w:hAnsi="Source Code Pro"/>
-                <w:color w:val="E8BF6A"/>
-                <w:sz w:val="21"/>
-              </w:rPr>
-              <w:t>&lt;</w:t>
-            </w:r>
-            <w:proofErr w:type="spellStart"/>
-            <w:r>
-              <w:rPr>
-                <w:rFonts w:ascii="Source Code Pro" w:hAnsi="Source Code Pro"/>
-                <w:color w:val="E8BF6A"/>
-                <w:sz w:val="21"/>
-              </w:rPr>
-              <w:t>groupI</w:t>
-            </w:r>
-            <w:r>
-              <w:rPr>
-                <w:rFonts w:ascii="Source Code Pro" w:hAnsi="Source Code Pro"/>
-                <w:color w:val="E8BF6A"/>
-                <w:sz w:val="21"/>
-              </w:rPr>
-              <w:t>d</w:t>
-            </w:r>
-            <w:proofErr w:type="spellEnd"/>
-            <w:r>
-              <w:rPr>
-                <w:rFonts w:ascii="Source Code Pro" w:hAnsi="Source Code Pro"/>
-                <w:color w:val="E8BF6A"/>
-                <w:sz w:val="21"/>
-              </w:rPr>
-              <w:t>&gt;</w:t>
-            </w:r>
-            <w:proofErr w:type="spellStart"/>
-            <w:r>
-              <w:rPr>
-                <w:rFonts w:ascii="Source Code Pro" w:hAnsi="Source Code Pro"/>
-                <w:color w:val="A9B7C6"/>
-                <w:sz w:val="21"/>
-              </w:rPr>
-              <w:t>org.apache.maven.plugins</w:t>
-            </w:r>
-            <w:proofErr w:type="spellEnd"/>
-            <w:r>
-              <w:rPr>
-                <w:rFonts w:ascii="Source Code Pro" w:hAnsi="Source Code Pro"/>
-                <w:color w:val="E8BF6A"/>
-                <w:sz w:val="21"/>
-              </w:rPr>
-              <w:t>&lt;/</w:t>
-            </w:r>
-            <w:proofErr w:type="spellStart"/>
-            <w:r>
-              <w:rPr>
-                <w:rFonts w:ascii="Source Code Pro" w:hAnsi="Source Code Pro"/>
-                <w:color w:val="E8BF6A"/>
-                <w:sz w:val="21"/>
-              </w:rPr>
-              <w:t>groupId</w:t>
-            </w:r>
-            <w:proofErr w:type="spellEnd"/>
-            <w:r>
-              <w:rPr>
-                <w:rFonts w:ascii="Source Code Pro" w:hAnsi="Source Code Pro"/>
-                <w:color w:val="E8BF6A"/>
-                <w:sz w:val="21"/>
-              </w:rPr>
-              <w:t>&gt;</w:t>
-            </w:r>
-          </w:p>
-          <w:p>
-            <w:pPr>
-              <w:pStyle w:val="PreformattedText"/>
-              <w:shd w:val="clear" w:color="auto" w:fill="2B2B2B"/>
-              <w:rPr>
-                <w:color w:val="A9B7C6"/>
-              </w:rPr>
-            </w:pPr>
-            <w:r>
-              <w:rPr>
-                <w:color w:val="E8BF6A"/>
-              </w:rPr>
-              <w:t xml:space="preserve">                    </w:t>
-            </w:r>
-            <w:r>
-              <w:rPr>
-                <w:rFonts w:ascii="Source Code Pro" w:hAnsi="Source Code Pro"/>
-                <w:color w:val="E8BF6A"/>
-                <w:sz w:val="21"/>
-              </w:rPr>
-              <w:t>&lt;</w:t>
-            </w:r>
-            <w:proofErr w:type="spellStart"/>
-            <w:r>
-              <w:rPr>
-                <w:rFonts w:ascii="Source Code Pro" w:hAnsi="Source Code Pro"/>
-                <w:color w:val="E8BF6A"/>
-                <w:sz w:val="21"/>
-              </w:rPr>
-              <w:t>artifactId</w:t>
-            </w:r>
-            <w:proofErr w:type="spellEnd"/>
-            <w:r>
-              <w:rPr>
-                <w:rFonts w:ascii="Source Code Pro" w:hAnsi="Source Code Pro"/>
-                <w:color w:val="E8BF6A"/>
-                <w:sz w:val="21"/>
-              </w:rPr>
-              <w:t>&gt;</w:t>
-            </w:r>
-            <w:r>
-              <w:rPr>
-                <w:rFonts w:ascii="Source Code Pro" w:hAnsi="Source Code Pro"/>
-                <w:color w:val="A9B7C6"/>
-                <w:sz w:val="21"/>
-              </w:rPr>
-              <w:t>maven-surefire-plugin</w:t>
-            </w:r>
-            <w:r>
-              <w:rPr>
-                <w:rFonts w:ascii="Source Code Pro" w:hAnsi="Source Code Pro"/>
-                <w:color w:val="E8BF6A"/>
-                <w:sz w:val="21"/>
-              </w:rPr>
-              <w:t>&lt;/</w:t>
-            </w:r>
-            <w:proofErr w:type="spellStart"/>
-            <w:r>
-              <w:rPr>
-                <w:rFonts w:ascii="Source Code Pro" w:hAnsi="Source Code Pro"/>
-                <w:color w:val="E8BF6A"/>
-                <w:sz w:val="21"/>
-              </w:rPr>
-              <w:t>artifactId</w:t>
-            </w:r>
-            <w:proofErr w:type="spellEnd"/>
-            <w:r>
-              <w:rPr>
-                <w:rFonts w:ascii="Source Code Pro" w:hAnsi="Source Code Pro"/>
-                <w:color w:val="E8BF6A"/>
-                <w:sz w:val="21"/>
-              </w:rPr>
-              <w:t>&gt;</w:t>
-            </w:r>
-          </w:p>
-          <w:p>
-            <w:pPr>
-              <w:pStyle w:val="PreformattedText"/>
-              <w:shd w:val="clear" w:color="auto" w:fill="2B2B2B"/>
-              <w:rPr>
-                <w:color w:val="A9B7C6"/>
-              </w:rPr>
-            </w:pPr>
-            <w:r>
-              <w:rPr>
-                <w:color w:val="E8BF6A"/>
-              </w:rPr>
-              <w:t xml:space="preserve">                    </w:t>
-            </w:r>
-            <w:r>
-              <w:rPr>
-                <w:rFonts w:ascii="Source Code Pro" w:hAnsi="Source Code Pro"/>
-                <w:color w:val="E8BF6A"/>
-                <w:sz w:val="21"/>
-              </w:rPr>
-              <w:t>&lt;inherited&gt;</w:t>
-            </w:r>
-            <w:r>
-              <w:rPr>
-                <w:rFonts w:ascii="Source Code Pro" w:hAnsi="Source Code Pro"/>
-                <w:color w:val="A9B7C6"/>
-                <w:sz w:val="21"/>
-              </w:rPr>
-              <w:t>true</w:t>
-            </w:r>
-            <w:r>
-              <w:rPr>
-                <w:rFonts w:ascii="Source Code Pro" w:hAnsi="Source Code Pro"/>
-                <w:color w:val="E8BF6A"/>
-                <w:sz w:val="21"/>
-              </w:rPr>
-              <w:t>&lt;/inherited&gt;</w:t>
-            </w:r>
-          </w:p>
-          <w:p>
-            <w:pPr>
-              <w:pStyle w:val="PreformattedText"/>
-              <w:shd w:val="clear" w:color="auto" w:fill="2B2B2B"/>
-              <w:rPr>
-                <w:color w:val="E8BF6A"/>
-              </w:rPr>
-            </w:pPr>
-            <w:r>
-              <w:rPr>
-                <w:color w:val="E8BF6A"/>
-              </w:rPr>
-              <w:t xml:space="preserve">                    </w:t>
-            </w:r>
-            <w:r>
-              <w:rPr>
-                <w:rFonts w:ascii="Source Code Pro" w:hAnsi="Source Code Pro"/>
-                <w:color w:val="E8BF6A"/>
-                <w:sz w:val="21"/>
-              </w:rPr>
-              <w:t>&lt;configuration&gt;</w:t>
-            </w:r>
-          </w:p>
-          <w:p>
-            <w:pPr>
-              <w:pStyle w:val="PreformattedText"/>
-              <w:shd w:val="clear" w:color="auto" w:fill="2B2B2B"/>
-              <w:rPr>
-                <w:color w:val="A9B7C6"/>
-              </w:rPr>
-            </w:pPr>
-            <w:r>
-              <w:rPr>
-                <w:color w:val="E8BF6A"/>
-              </w:rPr>
-              <w:t xml:space="preserve">                        </w:t>
-            </w:r>
-            <w:r>
-              <w:rPr>
-                <w:rFonts w:ascii="Source Code Pro" w:hAnsi="Source Code Pro"/>
-                <w:color w:val="E8BF6A"/>
-                <w:sz w:val="21"/>
-              </w:rPr>
-              <w:t>&lt;</w:t>
-            </w:r>
-            <w:proofErr w:type="spellStart"/>
-            <w:r>
-              <w:rPr>
-                <w:rFonts w:ascii="Source Code Pro" w:hAnsi="Source Code Pro"/>
-                <w:color w:val="E8BF6A"/>
-                <w:sz w:val="21"/>
-              </w:rPr>
-              <w:t>argLine</w:t>
-            </w:r>
-            <w:proofErr w:type="spellEnd"/>
-            <w:r>
-              <w:rPr>
-                <w:rFonts w:ascii="Source Code Pro" w:hAnsi="Source Code Pro"/>
-                <w:color w:val="E8BF6A"/>
-                <w:sz w:val="21"/>
-              </w:rPr>
-              <w:t>&gt;</w:t>
-            </w:r>
-            <w:r>
-              <w:rPr>
-                <w:rFonts w:ascii="Source Code Pro" w:hAnsi="Source Code Pro"/>
-                <w:color w:val="A9B7C6"/>
-                <w:sz w:val="21"/>
-              </w:rPr>
-              <w:t>-</w:t>
-            </w:r>
-            <w:proofErr w:type="spellStart"/>
-            <w:r>
-              <w:rPr>
-                <w:rFonts w:ascii="Source Code Pro" w:hAnsi="Source Code Pro"/>
-                <w:color w:val="A9B7C6"/>
-                <w:sz w:val="21"/>
-              </w:rPr>
-              <w:t>Djava.security.egd</w:t>
-            </w:r>
-            <w:proofErr w:type="spellEnd"/>
-            <w:r>
-              <w:rPr>
-                <w:rFonts w:ascii="Source Code Pro" w:hAnsi="Source Code Pro"/>
-                <w:color w:val="A9B7C6"/>
-                <w:sz w:val="21"/>
-              </w:rPr>
-              <w:t>=file:/dev/./</w:t>
-            </w:r>
-            <w:proofErr w:type="spellStart"/>
-            <w:r>
-              <w:rPr>
-                <w:rFonts w:ascii="Source Code Pro" w:hAnsi="Source Code Pro"/>
-                <w:color w:val="A9B7C6"/>
-                <w:sz w:val="21"/>
-              </w:rPr>
-              <w:t>urandom</w:t>
-            </w:r>
-            <w:proofErr w:type="spellEnd"/>
-            <w:r>
-              <w:rPr>
-                <w:rFonts w:ascii="Source Code Pro" w:hAnsi="Source Code Pro"/>
-                <w:color w:val="E8BF6A"/>
-                <w:sz w:val="21"/>
-              </w:rPr>
-              <w:t>&lt;/</w:t>
-            </w:r>
-            <w:proofErr w:type="spellStart"/>
-            <w:r>
-              <w:rPr>
-                <w:rFonts w:ascii="Source Code Pro" w:hAnsi="Source Code Pro"/>
-                <w:color w:val="E8BF6A"/>
-                <w:sz w:val="21"/>
-              </w:rPr>
-              <w:t>argLine</w:t>
-            </w:r>
-            <w:proofErr w:type="spellEnd"/>
-            <w:r>
-              <w:rPr>
-                <w:rFonts w:ascii="Source Code Pro" w:hAnsi="Source Code Pro"/>
-                <w:color w:val="E8BF6A"/>
-                <w:sz w:val="21"/>
-              </w:rPr>
-              <w:t>&gt;</w:t>
-            </w:r>
-          </w:p>
-          <w:p>
-            <w:pPr>
-              <w:pStyle w:val="PreformattedText"/>
-              <w:shd w:val="clear" w:color="auto" w:fill="2B2B2B"/>
-              <w:rPr>
-                <w:color w:val="E8BF6A"/>
-              </w:rPr>
-            </w:pPr>
-            <w:r>
-              <w:rPr>
-                <w:color w:val="E8BF6A"/>
-              </w:rPr>
-              <w:t xml:space="preserve">                        </w:t>
-            </w:r>
-            <w:r>
-              <w:rPr>
-                <w:rFonts w:ascii="Source Code Pro" w:hAnsi="Source Code Pro"/>
-                <w:color w:val="E8BF6A"/>
-                <w:sz w:val="21"/>
-              </w:rPr>
-              <w:t>&lt;excludes&gt;</w:t>
-            </w:r>
-          </w:p>
-          <w:p>
-            <w:pPr>
-              <w:pStyle w:val="PreformattedText"/>
-              <w:shd w:val="clear" w:color="auto" w:fill="2B2B2B"/>
-              <w:rPr>
-                <w:color w:val="A9B7C6"/>
-              </w:rPr>
-            </w:pPr>
-            <w:r>
-              <w:rPr>
-                <w:color w:val="E8BF6A"/>
-              </w:rPr>
-              <w:t xml:space="preserve">                            </w:t>
-            </w:r>
-            <w:r>
-              <w:rPr>
-                <w:rFonts w:ascii="Source Code Pro" w:hAnsi="Source Code Pro"/>
-                <w:color w:val="E8BF6A"/>
-                <w:sz w:val="21"/>
-              </w:rPr>
-              <w:t>&lt;exclude&gt;</w:t>
-            </w:r>
-            <w:r>
-              <w:rPr>
-                <w:rFonts w:ascii="Source Code Pro" w:hAnsi="Source Code Pro"/>
-                <w:color w:val="A9B7C6"/>
-                <w:sz w:val="21"/>
-              </w:rPr>
-              <w:t>**/*KT.java</w:t>
-            </w:r>
-            <w:r>
-              <w:rPr>
-                <w:rFonts w:ascii="Source Code Pro" w:hAnsi="Source Code Pro"/>
-                <w:color w:val="E8BF6A"/>
-                <w:sz w:val="21"/>
-              </w:rPr>
-              <w:t>&lt;/exclude&gt;</w:t>
-            </w:r>
-          </w:p>
-          <w:p>
-            <w:pPr>
-              <w:pStyle w:val="PreformattedText"/>
-              <w:shd w:val="clear" w:color="auto" w:fill="2B2B2B"/>
-              <w:rPr>
-                <w:color w:val="E8BF6A"/>
-              </w:rPr>
-            </w:pPr>
-            <w:r>
-              <w:rPr>
-                <w:color w:val="E8BF6A"/>
-              </w:rPr>
-              <w:t xml:space="preserve">                        </w:t>
-            </w:r>
-            <w:r>
-              <w:rPr>
-                <w:rFonts w:ascii="Source Code Pro" w:hAnsi="Source Code Pro"/>
-                <w:color w:val="E8BF6A"/>
-                <w:sz w:val="21"/>
-              </w:rPr>
-              <w:t>&lt;/excludes&gt;</w:t>
-            </w:r>
-          </w:p>
-          <w:p>
-            <w:pPr>
-              <w:pStyle w:val="PreformattedText"/>
-              <w:shd w:val="clear" w:color="auto" w:fill="2B2B2B"/>
-              <w:rPr>
-                <w:color w:val="E8BF6A"/>
-              </w:rPr>
-            </w:pPr>
-            <w:r>
-              <w:rPr>
-                <w:color w:val="E8BF6A"/>
-              </w:rPr>
-              <w:t xml:space="preserve">                    </w:t>
-            </w:r>
-            <w:r>
-              <w:rPr>
-                <w:rFonts w:ascii="Source Code Pro" w:hAnsi="Source Code Pro"/>
-                <w:color w:val="E8BF6A"/>
-                <w:sz w:val="21"/>
-              </w:rPr>
-              <w:t>&lt;/configuration&gt;</w:t>
-            </w:r>
-          </w:p>
-          <w:p>
-            <w:pPr>
-              <w:pStyle w:val="PreformattedText"/>
-              <w:shd w:val="clear" w:color="auto" w:fill="2B2B2B"/>
-              <w:rPr>
-                <w:color w:val="E8BF6A"/>
-              </w:rPr>
-            </w:pPr>
-            <w:r>
-              <w:rPr>
-                <w:color w:val="E8BF6A"/>
-              </w:rPr>
-              <w:t xml:space="preserve">                </w:t>
-            </w:r>
-            <w:r>
-              <w:rPr>
-                <w:rFonts w:ascii="Source Code Pro" w:hAnsi="Source Code Pro"/>
-                <w:color w:val="E8BF6A"/>
-                <w:sz w:val="21"/>
-              </w:rPr>
-              <w:t>&lt;/plugin&gt;</w:t>
-            </w:r>
-          </w:p>
-          <w:p>
-            <w:pPr>
-              <w:pStyle w:val="PreformattedText"/>
-              <w:shd w:val="clear" w:color="auto" w:fill="2B2B2B"/>
-              <w:rPr>
-                <w:color w:val="E8BF6A"/>
-              </w:rPr>
-            </w:pPr>
-            <w:r>
-              <w:rPr>
-                <w:color w:val="E8BF6A"/>
-              </w:rPr>
-              <w:t xml:space="preserve">                </w:t>
-            </w:r>
-            <w:r>
-              <w:rPr>
-                <w:rFonts w:ascii="Source Code Pro" w:hAnsi="Source Code Pro"/>
-                <w:color w:val="E8BF6A"/>
-                <w:sz w:val="21"/>
-              </w:rPr>
-              <w:t>&lt;plugin&gt;</w:t>
-            </w:r>
-          </w:p>
-          <w:p>
-            <w:pPr>
-              <w:pStyle w:val="PreformattedText"/>
-              <w:shd w:val="clear" w:color="auto" w:fill="2B2B2B"/>
-              <w:rPr>
-                <w:color w:val="A9B7C6"/>
-              </w:rPr>
-            </w:pPr>
-            <w:r>
-              <w:rPr>
-                <w:color w:val="E8BF6A"/>
-              </w:rPr>
-              <w:t xml:space="preserve">                    </w:t>
-            </w:r>
-            <w:r>
-              <w:rPr>
-                <w:rFonts w:ascii="Source Code Pro" w:hAnsi="Source Code Pro"/>
-                <w:color w:val="E8BF6A"/>
-                <w:sz w:val="21"/>
-              </w:rPr>
-              <w:t>&lt;</w:t>
-            </w:r>
-            <w:proofErr w:type="spellStart"/>
-            <w:r>
-              <w:rPr>
-                <w:rFonts w:ascii="Source Code Pro" w:hAnsi="Source Code Pro"/>
-                <w:color w:val="E8BF6A"/>
-                <w:sz w:val="21"/>
-              </w:rPr>
-              <w:t>groupId</w:t>
-            </w:r>
-            <w:proofErr w:type="spellEnd"/>
-            <w:r>
-              <w:rPr>
-                <w:rFonts w:ascii="Source Code Pro" w:hAnsi="Source Code Pro"/>
-                <w:color w:val="E8BF6A"/>
-                <w:sz w:val="21"/>
-              </w:rPr>
-              <w:t>&gt;</w:t>
-            </w:r>
-            <w:proofErr w:type="spellStart"/>
-            <w:r>
-              <w:rPr>
-                <w:rFonts w:ascii="Source Code Pro" w:hAnsi="Source Code Pro"/>
-                <w:color w:val="A9B7C6"/>
-                <w:sz w:val="21"/>
-              </w:rPr>
-              <w:t>org.springframework.boot</w:t>
-            </w:r>
-            <w:proofErr w:type="spellEnd"/>
-            <w:r>
-              <w:rPr>
-                <w:rFonts w:ascii="Source Code Pro" w:hAnsi="Source Code Pro"/>
-                <w:color w:val="E8BF6A"/>
-                <w:sz w:val="21"/>
-              </w:rPr>
-              <w:t>&lt;/</w:t>
-            </w:r>
-            <w:proofErr w:type="spellStart"/>
-            <w:r>
-              <w:rPr>
-                <w:rFonts w:ascii="Source Code Pro" w:hAnsi="Source Code Pro"/>
-                <w:color w:val="E8BF6A"/>
-                <w:sz w:val="21"/>
-              </w:rPr>
-              <w:t>groupId</w:t>
-            </w:r>
-            <w:proofErr w:type="spellEnd"/>
-            <w:r>
-              <w:rPr>
-                <w:rFonts w:ascii="Source Code Pro" w:hAnsi="Source Code Pro"/>
-                <w:color w:val="E8BF6A"/>
-                <w:sz w:val="21"/>
-              </w:rPr>
-              <w:t>&gt;</w:t>
-            </w:r>
-          </w:p>
-          <w:p>
-            <w:pPr>
-              <w:pStyle w:val="PreformattedText"/>
-              <w:shd w:val="clear" w:color="auto" w:fill="2B2B2B"/>
-              <w:rPr>
-                <w:color w:val="A9B7C6"/>
-              </w:rPr>
-            </w:pPr>
-            <w:r>
-              <w:rPr>
-                <w:color w:val="E8BF6A"/>
-              </w:rPr>
-              <w:t xml:space="preserve">                    </w:t>
-            </w:r>
-            <w:r>
-              <w:rPr>
-                <w:rFonts w:ascii="Source Code Pro" w:hAnsi="Source Code Pro"/>
-                <w:color w:val="E8BF6A"/>
-                <w:sz w:val="21"/>
-              </w:rPr>
-              <w:t>&lt;</w:t>
-            </w:r>
-            <w:proofErr w:type="spellStart"/>
-            <w:r>
-              <w:rPr>
-                <w:rFonts w:ascii="Source Code Pro" w:hAnsi="Source Code Pro"/>
-                <w:color w:val="E8BF6A"/>
-                <w:sz w:val="21"/>
-              </w:rPr>
-              <w:t>artifactId</w:t>
-            </w:r>
-            <w:proofErr w:type="spellEnd"/>
-            <w:r>
-              <w:rPr>
-                <w:rFonts w:ascii="Source Code Pro" w:hAnsi="Source Code Pro"/>
-                <w:color w:val="E8BF6A"/>
-                <w:sz w:val="21"/>
-              </w:rPr>
-              <w:t>&gt;</w:t>
-            </w:r>
-            <w:r>
-              <w:rPr>
-                <w:rFonts w:ascii="Source Code Pro" w:hAnsi="Source Code Pro"/>
-                <w:color w:val="A9B7C6"/>
-                <w:sz w:val="21"/>
-              </w:rPr>
-              <w:t>spring-boot-maven-plugin</w:t>
-            </w:r>
-            <w:r>
-              <w:rPr>
-                <w:rFonts w:ascii="Source Code Pro" w:hAnsi="Source Code Pro"/>
-                <w:color w:val="E8BF6A"/>
-                <w:sz w:val="21"/>
-              </w:rPr>
-              <w:t>&lt;/</w:t>
-            </w:r>
-            <w:proofErr w:type="spellStart"/>
-            <w:r>
-              <w:rPr>
-                <w:rFonts w:ascii="Source Code Pro" w:hAnsi="Source Code Pro"/>
-                <w:color w:val="E8BF6A"/>
-                <w:sz w:val="21"/>
-              </w:rPr>
-              <w:t>artifactId</w:t>
-            </w:r>
-            <w:proofErr w:type="spellEnd"/>
-            <w:r>
-              <w:rPr>
-                <w:rFonts w:ascii="Source Code Pro" w:hAnsi="Source Code Pro"/>
-                <w:color w:val="E8BF6A"/>
-                <w:sz w:val="21"/>
-              </w:rPr>
-              <w:t>&gt;</w:t>
-            </w:r>
-          </w:p>
-          <w:p>
-            <w:pPr>
-              <w:pStyle w:val="PreformattedText"/>
-              <w:shd w:val="clear" w:color="auto" w:fill="2B2B2B"/>
-              <w:rPr>
-                <w:color w:val="E8BF6A"/>
-              </w:rPr>
-            </w:pPr>
-            <w:r>
-              <w:rPr>
-                <w:color w:val="E8BF6A"/>
-              </w:rPr>
-              <w:t xml:space="preserve">                </w:t>
-            </w:r>
-            <w:r>
-              <w:rPr>
-                <w:rFonts w:ascii="Source Code Pro" w:hAnsi="Source Code Pro"/>
-                <w:color w:val="E8BF6A"/>
-                <w:sz w:val="21"/>
-              </w:rPr>
-              <w:t>&lt;/plugin&gt;</w:t>
-            </w:r>
-          </w:p>
-          <w:p>
-            <w:pPr>
-              <w:pStyle w:val="PreformattedText"/>
-              <w:shd w:val="clear" w:color="auto" w:fill="2B2B2B"/>
-              <w:rPr>
-                <w:color w:val="E8BF6A"/>
-              </w:rPr>
-            </w:pPr>
-            <w:r>
-              <w:rPr>
-                <w:color w:val="E8BF6A"/>
-              </w:rPr>
-              <w:t xml:space="preserve">                </w:t>
-            </w:r>
-            <w:r>
-              <w:rPr>
-                <w:rFonts w:ascii="Source Code Pro" w:hAnsi="Source Code Pro"/>
-                <w:color w:val="E8BF6A"/>
-                <w:sz w:val="21"/>
-              </w:rPr>
-              <w:t>&lt;plugin&gt;</w:t>
-            </w:r>
-          </w:p>
-          <w:p>
-            <w:pPr>
-              <w:pStyle w:val="PreformattedText"/>
-              <w:shd w:val="clear" w:color="auto" w:fill="2B2B2B"/>
-              <w:rPr>
-                <w:color w:val="A9B7C6"/>
-              </w:rPr>
-            </w:pPr>
-            <w:r>
-              <w:rPr>
-                <w:color w:val="E8BF6A"/>
-              </w:rPr>
-              <w:t xml:space="preserve">                    </w:t>
-            </w:r>
-            <w:r>
-              <w:rPr>
-                <w:rFonts w:ascii="Source Code Pro" w:hAnsi="Source Code Pro"/>
-                <w:color w:val="E8BF6A"/>
-                <w:sz w:val="21"/>
-              </w:rPr>
-              <w:t>&lt;</w:t>
-            </w:r>
-            <w:proofErr w:type="spellStart"/>
-            <w:r>
-              <w:rPr>
-                <w:rFonts w:ascii="Source Code Pro" w:hAnsi="Source Code Pro"/>
-                <w:color w:val="E8BF6A"/>
-                <w:sz w:val="21"/>
-              </w:rPr>
-              <w:t>groupId</w:t>
-            </w:r>
-            <w:proofErr w:type="spellEnd"/>
-            <w:r>
-              <w:rPr>
-                <w:rFonts w:ascii="Source Code Pro" w:hAnsi="Source Code Pro"/>
-                <w:color w:val="E8BF6A"/>
-                <w:sz w:val="21"/>
-              </w:rPr>
-              <w:t>&gt;</w:t>
-            </w:r>
-            <w:r>
-              <w:rPr>
-                <w:rFonts w:ascii="Source Code Pro" w:hAnsi="Source Code Pro"/>
-                <w:color w:val="A9B7C6"/>
-                <w:sz w:val="21"/>
-              </w:rPr>
-              <w:t>io.fabric8</w:t>
-            </w:r>
-            <w:r>
-              <w:rPr>
-                <w:rFonts w:ascii="Source Code Pro" w:hAnsi="Source Code Pro"/>
-                <w:color w:val="E8BF6A"/>
-                <w:sz w:val="21"/>
-              </w:rPr>
-              <w:t>&lt;/</w:t>
-            </w:r>
-            <w:proofErr w:type="spellStart"/>
-            <w:r>
-              <w:rPr>
-                <w:rFonts w:ascii="Source Code Pro" w:hAnsi="Source Code Pro"/>
-                <w:color w:val="E8BF6A"/>
-                <w:sz w:val="21"/>
-              </w:rPr>
-              <w:t>group</w:t>
-            </w:r>
-            <w:r>
-              <w:rPr>
-                <w:rFonts w:ascii="Source Code Pro" w:hAnsi="Source Code Pro"/>
-                <w:color w:val="E8BF6A"/>
-                <w:sz w:val="21"/>
-              </w:rPr>
-              <w:t>Id</w:t>
-            </w:r>
-            <w:proofErr w:type="spellEnd"/>
-            <w:r>
-              <w:rPr>
-                <w:rFonts w:ascii="Source Code Pro" w:hAnsi="Source Code Pro"/>
-                <w:color w:val="E8BF6A"/>
-                <w:sz w:val="21"/>
-              </w:rPr>
-              <w:t>&gt;</w:t>
-            </w:r>
-          </w:p>
-          <w:p>
-            <w:pPr>
-              <w:pStyle w:val="PreformattedText"/>
-              <w:shd w:val="clear" w:color="auto" w:fill="2B2B2B"/>
-              <w:rPr>
-                <w:color w:val="A9B7C6"/>
-              </w:rPr>
-            </w:pPr>
-            <w:r>
-              <w:rPr>
-                <w:color w:val="E8BF6A"/>
-              </w:rPr>
-              <w:t xml:space="preserve">                    </w:t>
-            </w:r>
-            <w:r>
-              <w:rPr>
-                <w:rFonts w:ascii="Source Code Pro" w:hAnsi="Source Code Pro"/>
-                <w:color w:val="E8BF6A"/>
-                <w:sz w:val="21"/>
-              </w:rPr>
-              <w:t>&lt;</w:t>
-            </w:r>
-            <w:proofErr w:type="spellStart"/>
-            <w:r>
-              <w:rPr>
-                <w:rFonts w:ascii="Source Code Pro" w:hAnsi="Source Code Pro"/>
-                <w:color w:val="E8BF6A"/>
-                <w:sz w:val="21"/>
-              </w:rPr>
-              <w:t>artifactId</w:t>
-            </w:r>
-            <w:proofErr w:type="spellEnd"/>
-            <w:r>
-              <w:rPr>
-                <w:rFonts w:ascii="Source Code Pro" w:hAnsi="Source Code Pro"/>
-                <w:color w:val="E8BF6A"/>
-                <w:sz w:val="21"/>
-              </w:rPr>
-              <w:t>&gt;</w:t>
-            </w:r>
-            <w:r>
-              <w:rPr>
-                <w:rFonts w:ascii="Source Code Pro" w:hAnsi="Source Code Pro"/>
-                <w:color w:val="A9B7C6"/>
-                <w:sz w:val="21"/>
-              </w:rPr>
-              <w:t>fabric8-maven-plugin</w:t>
-            </w:r>
-            <w:r>
-              <w:rPr>
-                <w:rFonts w:ascii="Source Code Pro" w:hAnsi="Source Code Pro"/>
-                <w:color w:val="E8BF6A"/>
-                <w:sz w:val="21"/>
-              </w:rPr>
-              <w:t>&lt;/</w:t>
-            </w:r>
-            <w:proofErr w:type="spellStart"/>
-            <w:r>
-              <w:rPr>
-                <w:rFonts w:ascii="Source Code Pro" w:hAnsi="Source Code Pro"/>
-                <w:color w:val="E8BF6A"/>
-                <w:sz w:val="21"/>
-              </w:rPr>
-              <w:t>artifactId</w:t>
-            </w:r>
-            <w:proofErr w:type="spellEnd"/>
-            <w:r>
-              <w:rPr>
-                <w:rFonts w:ascii="Source Code Pro" w:hAnsi="Source Code Pro"/>
-                <w:color w:val="E8BF6A"/>
-                <w:sz w:val="21"/>
-              </w:rPr>
-              <w:t>&gt;</w:t>
-            </w:r>
-          </w:p>
-          <w:p>
-            <w:pPr>
-              <w:pStyle w:val="PreformattedText"/>
-              <w:shd w:val="clear" w:color="auto" w:fill="2B2B2B"/>
-              <w:rPr>
-                <w:color w:val="A9B7C6"/>
-              </w:rPr>
-            </w:pPr>
-            <w:r>
-              <w:rPr>
-                <w:color w:val="E8BF6A"/>
-              </w:rPr>
-              <w:t xml:space="preserve">                    </w:t>
-            </w:r>
-            <w:r>
-              <w:rPr>
-                <w:rFonts w:ascii="Source Code Pro" w:hAnsi="Source Code Pro"/>
-                <w:color w:val="E8BF6A"/>
-                <w:sz w:val="21"/>
-              </w:rPr>
-              <w:t>&lt;version&gt;</w:t>
-            </w:r>
-            <w:r>
-              <w:rPr>
-                <w:rFonts w:ascii="Source Code Pro" w:hAnsi="Source Code Pro"/>
-                <w:color w:val="A9B7C6"/>
-                <w:sz w:val="21"/>
-              </w:rPr>
-              <w:t>${fabric8.maven.plugin.version}</w:t>
-            </w:r>
-            <w:r>
-              <w:rPr>
-                <w:rFonts w:ascii="Source Code Pro" w:hAnsi="Source Code Pro"/>
-                <w:color w:val="E8BF6A"/>
-                <w:sz w:val="21"/>
-              </w:rPr>
-              <w:t>&lt;/version&gt;</w:t>
-            </w:r>
-          </w:p>
-          <w:p>
-            <w:pPr>
-              <w:pStyle w:val="PreformattedText"/>
-              <w:shd w:val="clear" w:color="auto" w:fill="2B2B2B"/>
-              <w:rPr>
-                <w:color w:val="E8BF6A"/>
-              </w:rPr>
-            </w:pPr>
-            <w:r>
-              <w:rPr>
-                <w:color w:val="E8BF6A"/>
-              </w:rPr>
-              <w:t xml:space="preserve">                    </w:t>
-            </w:r>
-            <w:r>
-              <w:rPr>
-                <w:rFonts w:ascii="Source Code Pro" w:hAnsi="Source Code Pro"/>
-                <w:color w:val="E8BF6A"/>
-                <w:sz w:val="21"/>
-              </w:rPr>
-              <w:t>&lt;executions&gt;</w:t>
-            </w:r>
-          </w:p>
-          <w:p>
-            <w:pPr>
-              <w:pStyle w:val="PreformattedText"/>
-              <w:shd w:val="clear" w:color="auto" w:fill="2B2B2B"/>
-              <w:rPr>
-                <w:color w:val="E8BF6A"/>
-              </w:rPr>
-            </w:pPr>
-            <w:r>
-              <w:rPr>
-                <w:color w:val="E8BF6A"/>
-              </w:rPr>
-              <w:t xml:space="preserve">                        </w:t>
-            </w:r>
-            <w:r>
-              <w:rPr>
-                <w:rFonts w:ascii="Source Code Pro" w:hAnsi="Source Code Pro"/>
-                <w:color w:val="E8BF6A"/>
-                <w:sz w:val="21"/>
-              </w:rPr>
-              <w:t>&lt;execution&gt;</w:t>
-            </w:r>
-          </w:p>
-          <w:p>
-            <w:pPr>
-              <w:pStyle w:val="PreformattedText"/>
-              <w:shd w:val="clear" w:color="auto" w:fill="2B2B2B"/>
-              <w:rPr>
-                <w:color w:val="E8BF6A"/>
-              </w:rPr>
-            </w:pPr>
-            <w:r>
-              <w:rPr>
-                <w:color w:val="E8BF6A"/>
-              </w:rPr>
-              <w:t xml:space="preserve">                            </w:t>
-            </w:r>
-            <w:r>
-              <w:rPr>
-                <w:rFonts w:ascii="Source Code Pro" w:hAnsi="Source Code Pro"/>
-                <w:color w:val="E8BF6A"/>
-                <w:sz w:val="21"/>
-              </w:rPr>
-              <w:t>&lt;goals&gt;</w:t>
-            </w:r>
-          </w:p>
-          <w:p>
-            <w:pPr>
-              <w:pStyle w:val="PreformattedText"/>
-              <w:shd w:val="clear" w:color="auto" w:fill="2B2B2B"/>
-              <w:rPr>
-                <w:color w:val="A9B7C6"/>
-              </w:rPr>
-            </w:pPr>
-            <w:r>
-              <w:rPr>
-                <w:color w:val="E8BF6A"/>
-              </w:rPr>
-              <w:t xml:space="preserve">          </w:t>
-            </w:r>
-            <w:r>
-              <w:rPr>
-                <w:color w:val="E8BF6A"/>
-              </w:rPr>
-              <w:t xml:space="preserve">                      </w:t>
-            </w:r>
-            <w:r>
-              <w:rPr>
-                <w:rFonts w:ascii="Source Code Pro" w:hAnsi="Source Code Pro"/>
-                <w:color w:val="E8BF6A"/>
-                <w:sz w:val="21"/>
-              </w:rPr>
-              <w:t>&lt;goal&gt;</w:t>
-            </w:r>
-            <w:r>
-              <w:rPr>
-                <w:rFonts w:ascii="Source Code Pro" w:hAnsi="Source Code Pro"/>
-                <w:color w:val="A9B7C6"/>
-                <w:sz w:val="21"/>
-              </w:rPr>
-              <w:t>resource</w:t>
-            </w:r>
-            <w:r>
-              <w:rPr>
-                <w:rFonts w:ascii="Source Code Pro" w:hAnsi="Source Code Pro"/>
-                <w:color w:val="E8BF6A"/>
-                <w:sz w:val="21"/>
-              </w:rPr>
-              <w:t>&lt;/goal&gt;</w:t>
-            </w:r>
-          </w:p>
-          <w:p>
-            <w:pPr>
-              <w:pStyle w:val="PreformattedText"/>
-              <w:shd w:val="clear" w:color="auto" w:fill="2B2B2B"/>
-              <w:rPr>
-                <w:color w:val="A9B7C6"/>
-              </w:rPr>
-            </w:pPr>
-            <w:r>
-              <w:rPr>
-                <w:color w:val="E8BF6A"/>
-              </w:rPr>
-              <w:t xml:space="preserve">                                </w:t>
-            </w:r>
-            <w:r>
-              <w:rPr>
-                <w:rFonts w:ascii="Source Code Pro" w:hAnsi="Source Code Pro"/>
-                <w:color w:val="E8BF6A"/>
-                <w:sz w:val="21"/>
-              </w:rPr>
-              <w:t>&lt;goal&gt;</w:t>
-            </w:r>
-            <w:r>
-              <w:rPr>
-                <w:rFonts w:ascii="Source Code Pro" w:hAnsi="Source Code Pro"/>
-                <w:color w:val="A9B7C6"/>
-                <w:sz w:val="21"/>
-              </w:rPr>
-              <w:t>build</w:t>
-            </w:r>
-            <w:r>
-              <w:rPr>
-                <w:rFonts w:ascii="Source Code Pro" w:hAnsi="Source Code Pro"/>
-                <w:color w:val="E8BF6A"/>
-                <w:sz w:val="21"/>
-              </w:rPr>
-              <w:t>&lt;/goal&gt;</w:t>
-            </w:r>
-          </w:p>
-          <w:p>
-            <w:pPr>
-              <w:pStyle w:val="PreformattedText"/>
-              <w:shd w:val="clear" w:color="auto" w:fill="2B2B2B"/>
-              <w:rPr>
-                <w:color w:val="A9B7C6"/>
-              </w:rPr>
-            </w:pPr>
-            <w:r>
-              <w:rPr>
-                <w:color w:val="E8BF6A"/>
-              </w:rPr>
-              <w:t xml:space="preserve">                                </w:t>
-            </w:r>
-            <w:r>
-              <w:rPr>
-                <w:rFonts w:ascii="Source Code Pro" w:hAnsi="Source Code Pro"/>
-                <w:color w:val="E8BF6A"/>
-                <w:sz w:val="21"/>
-              </w:rPr>
-              <w:t>&lt;goal&gt;</w:t>
-            </w:r>
-            <w:r>
-              <w:rPr>
-                <w:rFonts w:ascii="Source Code Pro" w:hAnsi="Source Code Pro"/>
-                <w:color w:val="A9B7C6"/>
-                <w:sz w:val="21"/>
-              </w:rPr>
-              <w:t>helm</w:t>
-            </w:r>
-            <w:r>
-              <w:rPr>
-                <w:rFonts w:ascii="Source Code Pro" w:hAnsi="Source Code Pro"/>
-                <w:color w:val="E8BF6A"/>
-                <w:sz w:val="21"/>
-              </w:rPr>
-              <w:t>&lt;/goal&gt;</w:t>
-            </w:r>
-          </w:p>
-          <w:p>
-            <w:pPr>
-              <w:pStyle w:val="PreformattedText"/>
-              <w:shd w:val="clear" w:color="auto" w:fill="2B2B2B"/>
-              <w:rPr>
-                <w:color w:val="E8BF6A"/>
-              </w:rPr>
-            </w:pPr>
-            <w:r>
-              <w:rPr>
-                <w:color w:val="E8BF6A"/>
-              </w:rPr>
-              <w:t xml:space="preserve">                            </w:t>
-            </w:r>
-            <w:r>
-              <w:rPr>
-                <w:rFonts w:ascii="Source Code Pro" w:hAnsi="Source Code Pro"/>
-                <w:color w:val="E8BF6A"/>
-                <w:sz w:val="21"/>
-              </w:rPr>
-              <w:t>&lt;/goals&gt;</w:t>
-            </w:r>
-          </w:p>
-          <w:p>
-            <w:pPr>
-              <w:pStyle w:val="PreformattedText"/>
-              <w:shd w:val="clear" w:color="auto" w:fill="2B2B2B"/>
-              <w:rPr>
-                <w:color w:val="E8BF6A"/>
-              </w:rPr>
-            </w:pPr>
-            <w:r>
-              <w:rPr>
-                <w:color w:val="E8BF6A"/>
-              </w:rPr>
-              <w:t xml:space="preserve">                        </w:t>
-            </w:r>
-            <w:r>
-              <w:rPr>
-                <w:rFonts w:ascii="Source Code Pro" w:hAnsi="Source Code Pro"/>
-                <w:color w:val="E8BF6A"/>
-                <w:sz w:val="21"/>
-              </w:rPr>
-              <w:t>&lt;/execution&gt;</w:t>
-            </w:r>
-          </w:p>
-          <w:p>
-            <w:pPr>
-              <w:pStyle w:val="PreformattedText"/>
-              <w:shd w:val="clear" w:color="auto" w:fill="2B2B2B"/>
-              <w:rPr>
-                <w:color w:val="E8BF6A"/>
-              </w:rPr>
-            </w:pPr>
-            <w:r>
-              <w:rPr>
-                <w:color w:val="E8BF6A"/>
-              </w:rPr>
-              <w:t xml:space="preserve">                    </w:t>
-            </w:r>
-            <w:r>
-              <w:rPr>
-                <w:rFonts w:ascii="Source Code Pro" w:hAnsi="Source Code Pro"/>
-                <w:color w:val="E8BF6A"/>
-                <w:sz w:val="21"/>
-              </w:rPr>
-              <w:t>&lt;/executions&gt;</w:t>
-            </w:r>
-          </w:p>
-          <w:p>
-            <w:pPr>
-              <w:pStyle w:val="PreformattedText"/>
-              <w:shd w:val="clear" w:color="auto" w:fill="2B2B2B"/>
-              <w:rPr>
-                <w:color w:val="E8BF6A"/>
-              </w:rPr>
-            </w:pPr>
-            <w:r>
-              <w:rPr>
-                <w:color w:val="E8BF6A"/>
-              </w:rPr>
-              <w:t xml:space="preserve">   </w:t>
-            </w:r>
-            <w:r>
-              <w:rPr>
-                <w:color w:val="E8BF6A"/>
-              </w:rPr>
-              <w:t xml:space="preserve">             </w:t>
             </w:r>
             <w:r>
               <w:rPr>
@@ -5438,6 +5367,7 @@
       </w:r>
       <w:r>
         <w:rPr>
+          <w:rFonts w:ascii="宋体" w:eastAsia="宋体" w:hAnsi="宋体"/>
           <w:b/>
           <w:bCs/>
         </w:rPr>
@@ -5629,6 +5559,13 @@
           <w:bCs/>
         </w:rPr>
         <w:tab/>
+      </w:r>
+      <w:r>
+        <w:rPr>
+          <w:rFonts w:ascii="宋体" w:eastAsia="宋体" w:hAnsi="宋体"/>
+          <w:b/>
+          <w:bCs/>
+        </w:rPr>
         <w:t>⑤</w:t>
       </w:r>
       <w:r>
@@ -6297,13 +6234,7 @@
               <w:rPr>
                 <w:color w:val="A9B7C6"/>
               </w:rPr>
-              <w:t xml:space="preserve">     </w:t>
-            </w:r>
-            <w:r>
-              <w:rPr>
-                <w:color w:val="A9B7C6"/>
-              </w:rPr>
-              <w:t xml:space="preserve">         </w:t>
+              <w:t xml:space="preserve">              </w:t>
             </w:r>
             <w:r>
               <w:rPr>
@@ -7130,6 +7061,13 @@
           <w:bCs/>
         </w:rPr>
         <w:tab/>
+      </w:r>
+      <w:r>
+        <w:rPr>
+          <w:rFonts w:ascii="宋体" w:eastAsia="宋体" w:hAnsi="宋体"/>
+          <w:b/>
+          <w:bCs/>
+        </w:rPr>
         <w:t>⑥</w:t>
       </w:r>
       <w:r>
@@ -7259,10 +7197,7 @@
             </w:r>
             <w:proofErr w:type="spellEnd"/>
             <w:r>
-              <w:t>/main/</w:t>
-            </w:r>
-            <w:r>
-              <w:t>resources/</w:t>
+              <w:t>/main/resources/</w:t>
             </w:r>
             <w:proofErr w:type="spellStart"/>
             <w:r>
@@ -8460,16 +8395,7 @@
                 <w:color w:val="CC7832"/>
                 <w:sz w:val="21"/>
               </w:rPr>
-              <w:t>initi</w:t>
-            </w:r>
-            <w:r>
-              <w:rPr>
-                <w:rFonts w:ascii="Source Code Pro" w:hAnsi="Source Code Pro"/>
-                <w:b/>
-                <w:color w:val="CC7832"/>
-                <w:sz w:val="21"/>
-              </w:rPr>
-              <w:t>alDelaySeconds</w:t>
+              <w:t>initialDelaySeconds</w:t>
             </w:r>
             <w:proofErr w:type="spellEnd"/>
             <w:r>
@@ -8544,14 +8470,36 @@
     </w:tbl>
     <w:p>
       <w:pPr>
-        <w:pStyle w:val="a3"/>
-        <w:ind w:firstLine="709"/>
+        <w:pStyle w:val="3"/>
         <w:rPr>
           <w:rFonts w:eastAsia="宋体" w:hint="eastAsia"/>
           <w:b/>
           <w:bCs/>
         </w:rPr>
       </w:pPr>
+      <w:r>
+        <w:rPr>
+          <w:b/>
+          <w:bCs/>
+        </w:rPr>
+        <w:tab/>
+      </w:r>
+      <w:r>
+        <w:rPr>
+          <w:rFonts w:ascii="宋体" w:eastAsia="宋体" w:hAnsi="宋体" w:cs="宋体" w:hint="eastAsia"/>
+          <w:b/>
+          <w:bCs/>
+        </w:rPr>
+        <w:t>⑦</w:t>
+      </w:r>
+      <w:r>
+        <w:rPr>
+          <w:rFonts w:ascii="宋体" w:eastAsia="宋体" w:hAnsi="宋体" w:cs="宋体" w:hint="eastAsia"/>
+          <w:b/>
+          <w:bCs/>
+        </w:rPr>
+        <w:t>使用模板快速创建项目</w:t>
+      </w:r>
     </w:p>
     <w:p>
       <w:pPr>
@@ -8565,30 +8513,6 @@
           <w:color w:val="00000A"/>
         </w:rPr>
       </w:pPr>
-      <w:r>
-        <w:rPr>
-          <w:rFonts w:ascii="宋体" w:eastAsia="宋体" w:hAnsi="宋体" w:cs="宋体" w:hint="eastAsia"/>
-          <w:b/>
-          <w:bCs/>
-        </w:rPr>
-        <w:t>⑦</w:t>
-      </w:r>
-      <w:r>
-        <w:rPr>
-          <w:rFonts w:ascii="宋体" w:eastAsia="宋体" w:hAnsi="宋体" w:cs="宋体" w:hint="eastAsia"/>
-          <w:b/>
-          <w:bCs/>
-        </w:rPr>
-        <w:t>使用</w:t>
-      </w:r>
-      <w:r>
-        <w:rPr>
-          <w:rFonts w:ascii="宋体" w:eastAsia="宋体" w:hAnsi="宋体" w:cs="宋体" w:hint="eastAsia"/>
-          <w:b/>
-          <w:bCs/>
-        </w:rPr>
-        <w:t>模板快速创建项目</w:t>
-      </w:r>
     </w:p>
     <w:tbl>
       <w:tblPr>
@@ -8616,7 +8540,7 @@
           <w:p>
             <w:pPr>
               <w:rPr>
-                <w:rFonts w:ascii="Lucida Console" w:hAnsi="Lucida Console" w:cs="Lucida Console" w:hint="eastAsia"/>
+                <w:rFonts w:ascii="Lucida Console" w:hAnsi="Lucida Console" w:cs="Lucida Console"/>
                 <w:sz w:val="18"/>
                 <w:szCs w:val="18"/>
                 <w:lang w:bidi="ar-SA"/>
@@ -8662,12 +8586,21 @@
           <w:p>
             <w:pPr>
               <w:rPr>
+                <w:rFonts w:ascii="Lucida Console" w:hAnsi="Lucida Console" w:cs="Lucida Console"/>
+                <w:sz w:val="18"/>
+                <w:szCs w:val="18"/>
+                <w:lang w:bidi="ar-SA"/>
+              </w:rPr>
+            </w:pPr>
+            <w:r>
+              <w:rPr>
                 <w:rFonts w:ascii="Lucida Console" w:hAnsi="Lucida Console" w:cs="Lucida Console" w:hint="eastAsia"/>
                 <w:sz w:val="18"/>
                 <w:szCs w:val="18"/>
                 <w:lang w:bidi="ar-SA"/>
               </w:rPr>
-            </w:pPr>
+              <w:t xml:space="preserve">cd </w:t>
+            </w:r>
             <w:r>
               <w:rPr>
                 <w:rFonts w:ascii="Lucida Console" w:hAnsi="Lucida Console" w:cs="Lucida Console" w:hint="eastAsia"/>
@@ -8675,8 +8608,59 @@
                 <w:szCs w:val="18"/>
                 <w:lang w:bidi="ar-SA"/>
               </w:rPr>
-              <w:t xml:space="preserve">cd </w:t>
-            </w:r>
+              <w:t>原型项目目录</w:t>
+            </w:r>
+          </w:p>
+          <w:p>
+            <w:pPr>
+              <w:rPr>
+                <w:rFonts w:ascii="Lucida Console" w:hAnsi="Lucida Console" w:cs="Lucida Console"/>
+                <w:sz w:val="18"/>
+                <w:szCs w:val="18"/>
+                <w:lang w:bidi="ar-SA"/>
+              </w:rPr>
+            </w:pPr>
+            <w:proofErr w:type="spellStart"/>
+            <w:r>
+              <w:rPr>
+                <w:rFonts w:ascii="Lucida Console" w:hAnsi="Lucida Console" w:cs="Lucida Console"/>
+                <w:sz w:val="18"/>
+                <w:szCs w:val="18"/>
+                <w:lang w:bidi="ar-SA"/>
+              </w:rPr>
+              <w:t>mvn</w:t>
+            </w:r>
+            <w:proofErr w:type="spellEnd"/>
+            <w:r>
+              <w:rPr>
+                <w:rFonts w:ascii="Lucida Console" w:hAnsi="Lucida Console" w:cs="Lucida Console"/>
+                <w:sz w:val="18"/>
+                <w:szCs w:val="18"/>
+                <w:lang w:bidi="ar-SA"/>
+              </w:rPr>
+              <w:t xml:space="preserve"> </w:t>
+            </w:r>
+            <w:proofErr w:type="spellStart"/>
+            <w:r>
+              <w:rPr>
+                <w:rFonts w:ascii="Lucida Console" w:hAnsi="Lucida Console" w:cs="Lucida Console"/>
+                <w:sz w:val="18"/>
+                <w:szCs w:val="18"/>
+                <w:lang w:bidi="ar-SA"/>
+              </w:rPr>
+              <w:t>archetype:create-from-project</w:t>
+            </w:r>
+            <w:proofErr w:type="spellEnd"/>
+          </w:p>
+          <w:p>
+            <w:pPr>
+              <w:rPr>
+                <w:rFonts w:ascii="Lucida Console" w:hAnsi="Lucida Console" w:cs="Lucida Console"/>
+                <w:sz w:val="18"/>
+                <w:szCs w:val="18"/>
+                <w:lang w:bidi="ar-SA"/>
+              </w:rPr>
+            </w:pPr>
             <w:r>
               <w:rPr>
                 <w:rFonts w:ascii="Lucida Console" w:hAnsi="Lucida Console" w:cs="Lucida Console" w:hint="eastAsia"/>
@@ -8684,19 +8668,8 @@
                 <w:szCs w:val="18"/>
                 <w:lang w:bidi="ar-SA"/>
               </w:rPr>
-              <w:t>原型项目目录</w:t>
-            </w:r>
-          </w:p>
-          <w:p>
-            <w:pPr>
-              <w:rPr>
-                <w:rFonts w:ascii="Lucida Console" w:hAnsi="Lucida Console" w:cs="Lucida Console" w:hint="eastAsia"/>
-                <w:sz w:val="18"/>
-                <w:szCs w:val="18"/>
-                <w:lang w:bidi="ar-SA"/>
-              </w:rPr>
-            </w:pPr>
-            <w:proofErr w:type="spellStart"/>
+              <w:t>cd</w:t>
+            </w:r>
             <w:r>
               <w:rPr>
                 <w:rFonts w:ascii="Lucida Console" w:hAnsi="Lucida Console" w:cs="Lucida Console"/>
@@ -8704,85 +8677,10 @@
                 <w:szCs w:val="18"/>
                 <w:lang w:bidi="ar-SA"/>
               </w:rPr>
-              <w:t>mvn</w:t>
-            </w:r>
-            <w:proofErr w:type="spellEnd"/>
-            <w:r>
-              <w:rPr>
-                <w:rFonts w:ascii="Lucida Console" w:hAnsi="Lucida Console" w:cs="Lucida Console"/>
-                <w:sz w:val="18"/>
-                <w:szCs w:val="18"/>
-                <w:lang w:bidi="ar-SA"/>
-              </w:rPr>
-              <w:t xml:space="preserve"> </w:t>
-            </w:r>
-            <w:proofErr w:type="spellStart"/>
-            <w:r>
-              <w:rPr>
-                <w:rFonts w:ascii="Lucida Console" w:hAnsi="Lucida Console" w:cs="Lucida Console"/>
-                <w:sz w:val="18"/>
-                <w:szCs w:val="18"/>
-                <w:lang w:bidi="ar-SA"/>
-              </w:rPr>
-              <w:t>archetype:create-from-project</w:t>
-            </w:r>
-            <w:proofErr w:type="spellEnd"/>
-          </w:p>
-          <w:p>
-            <w:pPr>
-              <w:rPr>
-                <w:rFonts w:ascii="Lucida Console" w:hAnsi="Lucida Console" w:cs="Lucida Console" w:hint="eastAsia"/>
-                <w:sz w:val="18"/>
-                <w:szCs w:val="18"/>
-                <w:lang w:bidi="ar-SA"/>
-              </w:rPr>
-            </w:pPr>
-            <w:r>
-              <w:rPr>
-                <w:rFonts w:ascii="Lucida Console" w:hAnsi="Lucida Console" w:cs="Lucida Console" w:hint="eastAsia"/>
-                <w:sz w:val="18"/>
-                <w:szCs w:val="18"/>
-                <w:lang w:bidi="ar-SA"/>
-              </w:rPr>
-              <w:t>cd</w:t>
-            </w:r>
-            <w:r>
-              <w:rPr>
-                <w:rFonts w:ascii="Lucida Console" w:hAnsi="Lucida Console" w:cs="Lucida Console"/>
-                <w:sz w:val="18"/>
-                <w:szCs w:val="18"/>
-                <w:lang w:bidi="ar-SA"/>
-              </w:rPr>
               <w:t xml:space="preserve"> target/generated-sources/archetype/</w:t>
             </w:r>
           </w:p>
           <w:p>
-            <w:pPr>
-              <w:rPr>
-                <w:rFonts w:hint="eastAsia"/>
-              </w:rPr>
-            </w:pPr>
-            <w:proofErr w:type="spellStart"/>
-            <w:r>
-              <w:rPr>
-                <w:rFonts w:hint="eastAsia"/>
-              </w:rPr>
-              <w:t>mvn</w:t>
-            </w:r>
-            <w:proofErr w:type="spellEnd"/>
-            <w:r>
-              <w:rPr>
-                <w:rFonts w:hint="eastAsia"/>
-              </w:rPr>
-              <w:t xml:space="preserve"> install</w:t>
-            </w:r>
-          </w:p>
-          <w:p>
-            <w:pPr>
-              <w:rPr>
-                <w:rFonts w:hint="eastAsia"/>
-              </w:rPr>
-            </w:pPr>
             <w:proofErr w:type="spellStart"/>
             <w:r>
               <w:rPr>
@@ -8796,6 +8694,22 @@
               <w:rPr>
                 <w:rFonts w:hint="eastAsia"/>
               </w:rPr>
+              <w:t xml:space="preserve"> install</w:t>
+            </w:r>
+          </w:p>
+          <w:p>
+            <w:proofErr w:type="spellStart"/>
+            <w:r>
+              <w:rPr>
+                <w:rFonts w:hint="eastAsia"/>
+              </w:rPr>
+              <w:t>mvn</w:t>
+            </w:r>
+            <w:proofErr w:type="spellEnd"/>
+            <w:r>
+              <w:rPr>
+                <w:rFonts w:hint="eastAsia"/>
+              </w:rPr>
               <w:t xml:space="preserve"> deploy </w:t>
             </w:r>
             <w:r>
@@ -8810,35 +8724,24 @@
             </w:r>
             <w:proofErr w:type="spellEnd"/>
           </w:p>
-          <w:p>
-            <w:pPr>
+          <w:p/>
+          <w:p>
+            <w:r>
               <w:rPr>
                 <w:rFonts w:hint="eastAsia"/>
               </w:rPr>
-            </w:pPr>
-          </w:p>
-          <w:p>
-            <w:pPr>
+              <w:t>#</w:t>
+            </w:r>
+            <w:r>
               <w:rPr>
                 <w:rFonts w:hint="eastAsia"/>
               </w:rPr>
-            </w:pPr>
+              <w:t>可以发现有</w:t>
+            </w:r>
             <w:r>
               <w:rPr>
                 <w:rFonts w:hint="eastAsia"/>
               </w:rPr>
-              <w:t>#</w:t>
-            </w:r>
-            <w:r>
-              <w:rPr>
-                <w:rFonts w:hint="eastAsia"/>
-              </w:rPr>
-              <w:t>可以发现有</w:t>
-            </w:r>
-            <w:r>
-              <w:rPr>
-                <w:rFonts w:hint="eastAsia"/>
-              </w:rPr>
               <w:t>.m2/</w:t>
             </w:r>
             <w:r>
@@ -8846,11 +8749,6 @@
             </w:r>
           </w:p>
           <w:p>
-            <w:pPr>
-              <w:rPr>
-                <w:rFonts w:hint="eastAsia"/>
-              </w:rPr>
-            </w:pPr>
             <w:r>
               <w:rPr>
                 <w:rFonts w:hint="eastAsia"/>
@@ -8915,7 +8813,6 @@
         </w:tabs>
         <w:spacing w:after="420" w:line="375" w:lineRule="atLeast"/>
         <w:rPr>
-          <w:rFonts w:hint="eastAsia"/>
           <w:color w:val="FF0000"/>
         </w:rPr>
       </w:pPr>
@@ -8977,9 +8874,6 @@
                 <w:tab w:val="left" w:pos="0"/>
               </w:tabs>
               <w:spacing w:after="420" w:line="375" w:lineRule="atLeast"/>
-              <w:rPr>
-                <w:rFonts w:hint="eastAsia"/>
-              </w:rPr>
             </w:pPr>
             <w:r>
               <w:rPr>
@@ -8988,7 +8882,7 @@
               </w:rPr>
               <w:t>参考</w:t>
             </w:r>
-            <w:hyperlink r:id="rId12" w:history="1">
+            <w:hyperlink r:id="rId13" w:history="1">
               <w:r>
                 <w:rPr>
                   <w:rStyle w:val="a8"/>
@@ -9004,9 +8898,6 @@
                 <w:tab w:val="left" w:pos="0"/>
               </w:tabs>
               <w:spacing w:after="420" w:line="375" w:lineRule="atLeast"/>
-              <w:rPr>
-                <w:rFonts w:hint="eastAsia"/>
-              </w:rPr>
             </w:pPr>
             <w:r>
               <w:rPr>
@@ -9047,18 +8938,15 @@
               </w:tabs>
               <w:spacing w:after="420" w:line="375" w:lineRule="atLeast"/>
               <w:rPr>
-                <w:rFonts w:hint="eastAsia"/>
                 <w:noProof/>
-                <w:lang w:bidi="ar-SA"/>
               </w:rPr>
             </w:pPr>
             <w:r>
               <w:rPr>
                 <w:noProof/>
-                <w:lang w:bidi="ar-SA"/>
               </w:rPr>
               <w:drawing>
-                <wp:inline distT="0" distB="0" distL="0" distR="0">
+                <wp:inline distT="0" distB="0" distL="0" distR="0" wp14:anchorId="0D821671" wp14:editId="52A3A88B">
                   <wp:extent cx="5486400" cy="3255010"/>
                   <wp:effectExtent l="0" t="0" r="0" b="0"/>
                   <wp:docPr id="9" name="图片 9"/>
@@ -9075,7 +8963,7 @@
                           </pic:cNvPicPr>
                         </pic:nvPicPr>
                         <pic:blipFill>
-                          <a:blip r:embed="rId13">
+                          <a:blip r:embed="rId14">
                             <a:extLst>
                               <a:ext uri="{28A0092B-C50C-407E-A947-70E740481C1C}">
                                 <a14:useLocalDpi xmlns:a14="http://schemas.microsoft.com/office/drawing/2010/main" val="0"/>
@@ -9115,40 +9003,34 @@
               </w:tabs>
               <w:spacing w:after="420" w:line="375" w:lineRule="atLeast"/>
               <w:rPr>
+                <w:noProof/>
+              </w:rPr>
+            </w:pPr>
+            <w:r>
+              <w:rPr>
                 <w:rFonts w:hint="eastAsia"/>
                 <w:noProof/>
-                <w:lang w:bidi="ar-SA"/>
-              </w:rPr>
-            </w:pPr>
+              </w:rPr>
+              <w:t>选择</w:t>
+            </w:r>
             <w:r>
               <w:rPr>
                 <w:rFonts w:hint="eastAsia"/>
                 <w:noProof/>
-                <w:lang w:bidi="ar-SA"/>
-              </w:rPr>
-              <w:t>选择</w:t>
+              </w:rPr>
+              <w:t xml:space="preserve">add archetype </w:t>
             </w:r>
             <w:r>
               <w:rPr>
                 <w:rFonts w:hint="eastAsia"/>
                 <w:noProof/>
-                <w:lang w:bidi="ar-SA"/>
-              </w:rPr>
-              <w:t xml:space="preserve">add archetype </w:t>
+              </w:rPr>
+              <w:t>添加自己的原型模板</w:t>
             </w:r>
             <w:r>
               <w:rPr>
                 <w:rFonts w:hint="eastAsia"/>
                 <w:noProof/>
-                <w:lang w:bidi="ar-SA"/>
-              </w:rPr>
-              <w:t>添加自己的原型模板</w:t>
-            </w:r>
-            <w:r>
-              <w:rPr>
-                <w:rFonts w:hint="eastAsia"/>
-                <w:noProof/>
-                <w:lang w:bidi="ar-SA"/>
               </w:rPr>
               <w:t>.</w:t>
             </w:r>
@@ -9161,19 +9043,16 @@
               </w:tabs>
               <w:spacing w:after="420" w:line="375" w:lineRule="atLeast"/>
               <w:rPr>
-                <w:rFonts w:hint="eastAsia"/>
                 <w:noProof/>
-                <w:lang w:bidi="ar-SA"/>
               </w:rPr>
             </w:pPr>
             <w:r>
               <w:rPr>
                 <w:noProof/>
-                <w:lang w:bidi="ar-SA"/>
               </w:rPr>
               <w:lastRenderedPageBreak/>
               <w:drawing>
-                <wp:inline distT="0" distB="0" distL="0" distR="0">
+                <wp:inline distT="0" distB="0" distL="0" distR="0" wp14:anchorId="6B85BEE0" wp14:editId="04F8842D">
                   <wp:extent cx="5486400" cy="3746500"/>
                   <wp:effectExtent l="0" t="0" r="0" b="0"/>
                   <wp:docPr id="8" name="图片 8"/>
@@ -9190,7 +9069,7 @@
                           </pic:cNvPicPr>
                         </pic:nvPicPr>
                         <pic:blipFill>
-                          <a:blip r:embed="rId14">
+                          <a:blip r:embed="rId15">
                             <a:extLst>
                               <a:ext uri="{28A0092B-C50C-407E-A947-70E740481C1C}">
                                 <a14:useLocalDpi xmlns:a14="http://schemas.microsoft.com/office/drawing/2010/main" val="0"/>
@@ -9229,9 +9108,6 @@
                 <w:tab w:val="left" w:pos="0"/>
               </w:tabs>
               <w:spacing w:after="420" w:line="375" w:lineRule="atLeast"/>
-              <w:rPr>
-                <w:rFonts w:hint="eastAsia"/>
-              </w:rPr>
             </w:pPr>
             <w:r>
               <w:rPr>
@@ -9248,18 +9124,15 @@
               </w:tabs>
               <w:spacing w:after="420" w:line="375" w:lineRule="atLeast"/>
               <w:rPr>
-                <w:rFonts w:hint="eastAsia"/>
                 <w:noProof/>
-                <w:lang w:bidi="ar-SA"/>
               </w:rPr>
             </w:pPr>
             <w:r>
               <w:rPr>
                 <w:noProof/>
-                <w:lang w:bidi="ar-SA"/>
               </w:rPr>
               <w:drawing>
-                <wp:inline distT="0" distB="0" distL="0" distR="0">
+                <wp:inline distT="0" distB="0" distL="0" distR="0" wp14:anchorId="4CF35BEF" wp14:editId="2F1AB266">
                   <wp:extent cx="5486400" cy="2708910"/>
                   <wp:effectExtent l="0" t="0" r="0" b="0"/>
                   <wp:docPr id="7" name="图片 7"/>
@@ -9276,7 +9149,7 @@
                           </pic:cNvPicPr>
                         </pic:nvPicPr>
                         <pic:blipFill>
-                          <a:blip r:embed="rId15">
+                          <a:blip r:embed="rId16">
                             <a:extLst>
                               <a:ext uri="{28A0092B-C50C-407E-A947-70E740481C1C}">
                                 <a14:useLocalDpi xmlns:a14="http://schemas.microsoft.com/office/drawing/2010/main" val="0"/>
@@ -9316,16 +9189,13 @@
               </w:tabs>
               <w:spacing w:after="420" w:line="375" w:lineRule="atLeast"/>
               <w:rPr>
+                <w:noProof/>
+              </w:rPr>
+            </w:pPr>
+            <w:r>
+              <w:rPr>
                 <w:rFonts w:hint="eastAsia"/>
                 <w:noProof/>
-                <w:lang w:bidi="ar-SA"/>
-              </w:rPr>
-            </w:pPr>
-            <w:r>
-              <w:rPr>
-                <w:rFonts w:hint="eastAsia"/>
-                <w:noProof/>
-                <w:lang w:bidi="ar-SA"/>
               </w:rPr>
               <w:t>输入项目名称信息</w:t>
             </w:r>
@@ -9338,19 +9208,16 @@
               </w:tabs>
               <w:spacing w:after="420" w:line="375" w:lineRule="atLeast"/>
               <w:rPr>
-                <w:rFonts w:hint="eastAsia"/>
                 <w:noProof/>
-                <w:lang w:bidi="ar-SA"/>
               </w:rPr>
             </w:pPr>
             <w:r>
               <w:rPr>
                 <w:noProof/>
-                <w:lang w:bidi="ar-SA"/>
               </w:rPr>
               <w:lastRenderedPageBreak/>
               <w:drawing>
-                <wp:inline distT="0" distB="0" distL="0" distR="0">
+                <wp:inline distT="0" distB="0" distL="0" distR="0" wp14:anchorId="2E3AACFA" wp14:editId="1C0AB5F5">
                   <wp:extent cx="5479415" cy="5029200"/>
                   <wp:effectExtent l="0" t="0" r="0" b="0"/>
                   <wp:docPr id="6" name="图片 6"/>
@@ -9367,7 +9234,7 @@
                           </pic:cNvPicPr>
                         </pic:nvPicPr>
                         <pic:blipFill>
-                          <a:blip r:embed="rId16">
+                          <a:blip r:embed="rId17">
                             <a:extLst>
                               <a:ext uri="{28A0092B-C50C-407E-A947-70E740481C1C}">
                                 <a14:useLocalDpi xmlns:a14="http://schemas.microsoft.com/office/drawing/2010/main" val="0"/>
@@ -9407,19 +9274,16 @@
               </w:tabs>
               <w:spacing w:after="420" w:line="375" w:lineRule="atLeast"/>
               <w:rPr>
-                <w:rFonts w:hint="eastAsia"/>
                 <w:noProof/>
-                <w:lang w:bidi="ar-SA"/>
               </w:rPr>
             </w:pPr>
             <w:r>
               <w:rPr>
                 <w:noProof/>
-                <w:lang w:bidi="ar-SA"/>
               </w:rPr>
               <w:lastRenderedPageBreak/>
               <w:drawing>
-                <wp:inline distT="0" distB="0" distL="0" distR="0">
+                <wp:inline distT="0" distB="0" distL="0" distR="0" wp14:anchorId="61F34840" wp14:editId="4D27ADB2">
                   <wp:extent cx="5486400" cy="5254625"/>
                   <wp:effectExtent l="0" t="0" r="0" b="0"/>
                   <wp:docPr id="5" name="图片 5"/>
@@ -9436,7 +9300,7 @@
                           </pic:cNvPicPr>
                         </pic:nvPicPr>
                         <pic:blipFill>
-                          <a:blip r:embed="rId17">
+                          <a:blip r:embed="rId18">
                             <a:extLst>
                               <a:ext uri="{28A0092B-C50C-407E-A947-70E740481C1C}">
                                 <a14:useLocalDpi xmlns:a14="http://schemas.microsoft.com/office/drawing/2010/main" val="0"/>
@@ -9476,32 +9340,27 @@
               </w:tabs>
               <w:spacing w:after="420" w:line="375" w:lineRule="atLeast"/>
               <w:rPr>
+                <w:noProof/>
+              </w:rPr>
+            </w:pPr>
+            <w:r>
+              <w:rPr>
                 <w:rFonts w:hint="eastAsia"/>
                 <w:noProof/>
-                <w:lang w:bidi="ar-SA"/>
-              </w:rPr>
-            </w:pPr>
+              </w:rPr>
+              <w:t>点击</w:t>
+            </w:r>
             <w:r>
               <w:rPr>
                 <w:rFonts w:hint="eastAsia"/>
                 <w:noProof/>
-                <w:lang w:bidi="ar-SA"/>
-              </w:rPr>
-              <w:t>点击</w:t>
+              </w:rPr>
+              <w:t>finish,</w:t>
             </w:r>
             <w:r>
               <w:rPr>
                 <w:rFonts w:hint="eastAsia"/>
                 <w:noProof/>
-                <w:lang w:bidi="ar-SA"/>
-              </w:rPr>
-              <w:t>finish,</w:t>
-            </w:r>
-            <w:r>
-              <w:rPr>
-                <w:rFonts w:hint="eastAsia"/>
-                <w:noProof/>
-                <w:lang w:bidi="ar-SA"/>
               </w:rPr>
               <w:t>看结果</w:t>
             </w:r>
@@ -9514,19 +9373,16 @@
               </w:tabs>
               <w:spacing w:after="420" w:line="375" w:lineRule="atLeast"/>
               <w:rPr>
-                <w:rFonts w:hint="eastAsia"/>
                 <w:noProof/>
-                <w:lang w:bidi="ar-SA"/>
               </w:rPr>
             </w:pPr>
             <w:r>
               <w:rPr>
                 <w:noProof/>
-                <w:lang w:bidi="ar-SA"/>
               </w:rPr>
               <w:lastRenderedPageBreak/>
               <w:drawing>
-                <wp:inline distT="0" distB="0" distL="0" distR="0">
+                <wp:inline distT="0" distB="0" distL="0" distR="0" wp14:anchorId="063F5577" wp14:editId="46BE7ADD">
                   <wp:extent cx="5486400" cy="6837680"/>
                   <wp:effectExtent l="0" t="0" r="0" b="0"/>
                   <wp:docPr id="4" name="图片 4"/>
@@ -9543,7 +9399,7 @@
                           </pic:cNvPicPr>
                         </pic:nvPicPr>
                         <pic:blipFill>
-                          <a:blip r:embed="rId18">
+                          <a:blip r:embed="rId19">
                             <a:extLst>
                               <a:ext uri="{28A0092B-C50C-407E-A947-70E740481C1C}">
                                 <a14:useLocalDpi xmlns:a14="http://schemas.microsoft.com/office/drawing/2010/main" val="0"/>
@@ -9583,7 +9439,6 @@
               </w:tabs>
               <w:spacing w:after="420" w:line="375" w:lineRule="atLeast"/>
               <w:rPr>
-                <w:rFonts w:hint="eastAsia"/>
                 <w:color w:val="auto"/>
               </w:rPr>
             </w:pPr>
@@ -9635,6 +9490,19 @@
           <w:rFonts w:eastAsia="宋体" w:hint="eastAsia"/>
         </w:rPr>
       </w:pPr>
+    </w:p>
+    <w:p>
+      <w:pPr>
+        <w:rPr>
+          <w:rFonts w:hint="eastAsia"/>
+        </w:rPr>
+      </w:pPr>
+      <w:r>
+        <w:rPr>
+          <w:rFonts w:hint="eastAsia"/>
+        </w:rPr>
+        <w:t xml:space="preserve">               </w:t>
+      </w:r>
     </w:p>
     <w:sectPr>
       <w:pgSz w:w="11906" w:h="16838"/>
@@ -11669,4 +11537,16 @@
   <a:objectDefaults/>
   <a:extraClrSchemeLst/>
 </a:theme>
+</file>
+
+<file path=customXml/item1.xml><?xml version="1.0" encoding="utf-8"?>
+<b:Sources xmlns:b="http://schemas.openxmlformats.org/officeDocument/2006/bibliography" xmlns="http://schemas.openxmlformats.org/officeDocument/2006/bibliography" SelectedStyle="\APA.XSL" StyleName="APA"/>
+</file>
+
+<file path=customXml/itemProps1.xml><?xml version="1.0" encoding="utf-8"?>
+<ds:datastoreItem xmlns:ds="http://schemas.openxmlformats.org/officeDocument/2006/customXml" ds:itemID="{46E77592-C460-4D53-AA3B-AB96E86F05E7}">
+  <ds:schemaRefs>
+    <ds:schemaRef ds:uri="http://schemas.openxmlformats.org/officeDocument/2006/bibliography"/>
+  </ds:schemaRefs>
+</ds:datastoreItem>
 </file>
</xml_diff>

<commit_message>
add new plateform technology
</commit_message>
<xml_diff>
--- a/documents/新平台使用技术相关说明.docx
+++ b/documents/新平台使用技术相关说明.docx
@@ -1069,8 +1069,6 @@
       <w:r>
         <w:tab/>
       </w:r>
-      <w:bookmarkStart w:id="1" w:name="_GoBack"/>
-      <w:bookmarkEnd w:id="1"/>
       <w:r>
         <w:rPr>
           <w:rFonts w:ascii="宋体" w:eastAsia="宋体" w:hAnsi="宋体"/>
@@ -8546,7 +8544,7 @@
                 <w:lang w:bidi="ar-SA"/>
               </w:rPr>
             </w:pPr>
-            <w:bookmarkStart w:id="2" w:name="_Toc472014360"/>
+            <w:bookmarkStart w:id="1" w:name="_Toc472014360"/>
             <w:r>
               <w:rPr>
                 <w:rStyle w:val="a8"/>
@@ -8573,7 +8571,7 @@
               </w:rPr>
               <w:t>创建自己的原型</w:t>
             </w:r>
-            <w:bookmarkEnd w:id="2"/>
+            <w:bookmarkEnd w:id="1"/>
           </w:p>
         </w:tc>
       </w:tr>
@@ -9493,17 +9491,1050 @@
     </w:p>
     <w:p>
       <w:pPr>
+        <w:pStyle w:val="3"/>
+        <w:rPr>
+          <w:rFonts w:ascii="宋体" w:eastAsia="宋体" w:hAnsi="宋体" w:cs="宋体" w:hint="eastAsia"/>
+          <w:b/>
+          <w:bCs/>
+        </w:rPr>
+      </w:pPr>
+      <w:r>
         <w:rPr>
           <w:rFonts w:hint="eastAsia"/>
         </w:rPr>
-      </w:pPr>
+        <w:t xml:space="preserve"> </w:t>
+      </w:r>
       <w:r>
         <w:rPr>
-          <w:rFonts w:hint="eastAsia"/>
+          <w:rFonts w:ascii="宋体" w:eastAsia="宋体" w:hAnsi="宋体" w:cs="宋体" w:hint="eastAsia"/>
+          <w:b/>
+          <w:bCs/>
         </w:rPr>
-        <w:t xml:space="preserve">               </w:t>
-      </w:r>
+        <w:t>⑧</w:t>
+      </w:r>
+      <w:r>
+        <w:rPr>
+          <w:rFonts w:ascii="宋体" w:eastAsia="宋体" w:hAnsi="宋体" w:cs="宋体" w:hint="eastAsia"/>
+          <w:b/>
+          <w:bCs/>
+        </w:rPr>
+        <w:t>使用</w:t>
+      </w:r>
+      <w:proofErr w:type="spellStart"/>
+      <w:r>
+        <w:rPr>
+          <w:rFonts w:ascii="宋体" w:eastAsia="宋体" w:hAnsi="宋体" w:cs="宋体" w:hint="eastAsia"/>
+          <w:b/>
+          <w:bCs/>
+        </w:rPr>
+        <w:t>mybatis</w:t>
+      </w:r>
+      <w:proofErr w:type="spellEnd"/>
+      <w:r>
+        <w:rPr>
+          <w:rFonts w:ascii="宋体" w:eastAsia="宋体" w:hAnsi="宋体" w:cs="宋体" w:hint="eastAsia"/>
+          <w:b/>
+          <w:bCs/>
+        </w:rPr>
+        <w:t>-generator生成</w:t>
+      </w:r>
+      <w:proofErr w:type="spellStart"/>
+      <w:r>
+        <w:rPr>
+          <w:rFonts w:ascii="宋体" w:eastAsia="宋体" w:hAnsi="宋体" w:cs="宋体" w:hint="eastAsia"/>
+          <w:b/>
+          <w:bCs/>
+        </w:rPr>
+        <w:t>domain,mapper,xml</w:t>
+      </w:r>
+      <w:proofErr w:type="spellEnd"/>
     </w:p>
+    <w:p>
+      <w:pPr>
+        <w:rPr>
+          <w:rFonts w:eastAsia="宋体" w:hint="eastAsia"/>
+        </w:rPr>
+      </w:pPr>
+      <w:r>
+        <w:rPr>
+          <w:rFonts w:eastAsia="宋体" w:hint="eastAsia"/>
+        </w:rPr>
+        <w:tab/>
+      </w:r>
+    </w:p>
+    <w:tbl>
+      <w:tblPr>
+        <w:tblStyle w:val="a9"/>
+        <w:tblW w:w="0" w:type="auto"/>
+        <w:tblLook w:val="04A0" w:firstRow="1" w:lastRow="0" w:firstColumn="1" w:lastColumn="0" w:noHBand="0" w:noVBand="1"/>
+      </w:tblPr>
+      <w:tblGrid>
+        <w:gridCol w:w="9854"/>
+      </w:tblGrid>
+      <w:tr>
+        <w:tc>
+          <w:tcPr>
+            <w:tcW w:w="9854" w:type="dxa"/>
+          </w:tcPr>
+          <w:p>
+            <w:pPr>
+              <w:pStyle w:val="HTML"/>
+              <w:shd w:val="clear" w:color="auto" w:fill="FFFFFF"/>
+              <w:rPr>
+                <w:color w:val="000000"/>
+              </w:rPr>
+            </w:pPr>
+            <w:r>
+              <w:rPr>
+                <w:rFonts w:hint="eastAsia"/>
+              </w:rPr>
+              <w:t>本项目默认使用</w:t>
+            </w:r>
+            <w:r>
+              <w:rPr>
+                <w:rFonts w:hint="eastAsia"/>
+                <w:color w:val="000000"/>
+              </w:rPr>
+              <w:br/>
+            </w:r>
+            <w:r>
+              <w:rPr>
+                <w:rFonts w:hint="eastAsia"/>
+                <w:color w:val="000000"/>
+                <w:shd w:val="clear" w:color="auto" w:fill="EFEFEF"/>
+              </w:rPr>
+              <w:t>&lt;</w:t>
+            </w:r>
+            <w:r>
+              <w:rPr>
+                <w:rFonts w:hint="eastAsia"/>
+                <w:b/>
+                <w:bCs/>
+                <w:color w:val="000080"/>
+                <w:shd w:val="clear" w:color="auto" w:fill="EFEFEF"/>
+              </w:rPr>
+              <w:t>parent</w:t>
+            </w:r>
+            <w:r>
+              <w:rPr>
+                <w:rFonts w:hint="eastAsia"/>
+                <w:color w:val="000000"/>
+                <w:shd w:val="clear" w:color="auto" w:fill="EFEFEF"/>
+              </w:rPr>
+              <w:t>&gt;</w:t>
+            </w:r>
+            <w:r>
+              <w:rPr>
+                <w:rFonts w:hint="eastAsia"/>
+                <w:color w:val="000000"/>
+              </w:rPr>
+              <w:br/>
+              <w:t xml:space="preserve">    </w:t>
+            </w:r>
+            <w:r>
+              <w:rPr>
+                <w:rFonts w:hint="eastAsia"/>
+                <w:color w:val="000000"/>
+                <w:shd w:val="clear" w:color="auto" w:fill="EFEFEF"/>
+              </w:rPr>
+              <w:t>&lt;</w:t>
+            </w:r>
+            <w:proofErr w:type="spellStart"/>
+            <w:r>
+              <w:rPr>
+                <w:rFonts w:hint="eastAsia"/>
+                <w:b/>
+                <w:bCs/>
+                <w:color w:val="000080"/>
+                <w:shd w:val="clear" w:color="auto" w:fill="EFEFEF"/>
+              </w:rPr>
+              <w:t>groupId</w:t>
+            </w:r>
+            <w:proofErr w:type="spellEnd"/>
+            <w:r>
+              <w:rPr>
+                <w:rFonts w:hint="eastAsia"/>
+                <w:color w:val="000000"/>
+                <w:shd w:val="clear" w:color="auto" w:fill="EFEFEF"/>
+              </w:rPr>
+              <w:t>&gt;</w:t>
+            </w:r>
+            <w:proofErr w:type="spellStart"/>
+            <w:r>
+              <w:rPr>
+                <w:rFonts w:hint="eastAsia"/>
+                <w:color w:val="000000"/>
+              </w:rPr>
+              <w:t>cn.vpclub</w:t>
+            </w:r>
+            <w:proofErr w:type="spellEnd"/>
+            <w:r>
+              <w:rPr>
+                <w:rFonts w:hint="eastAsia"/>
+                <w:color w:val="000000"/>
+                <w:shd w:val="clear" w:color="auto" w:fill="EFEFEF"/>
+              </w:rPr>
+              <w:t>&lt;/</w:t>
+            </w:r>
+            <w:proofErr w:type="spellStart"/>
+            <w:r>
+              <w:rPr>
+                <w:rFonts w:hint="eastAsia"/>
+                <w:b/>
+                <w:bCs/>
+                <w:color w:val="000080"/>
+                <w:shd w:val="clear" w:color="auto" w:fill="EFEFEF"/>
+              </w:rPr>
+              <w:t>groupId</w:t>
+            </w:r>
+            <w:proofErr w:type="spellEnd"/>
+            <w:r>
+              <w:rPr>
+                <w:rFonts w:hint="eastAsia"/>
+                <w:color w:val="000000"/>
+                <w:shd w:val="clear" w:color="auto" w:fill="EFEFEF"/>
+              </w:rPr>
+              <w:t>&gt;</w:t>
+            </w:r>
+            <w:r>
+              <w:rPr>
+                <w:rFonts w:hint="eastAsia"/>
+                <w:color w:val="000000"/>
+              </w:rPr>
+              <w:br/>
+            </w:r>
+            <w:r>
+              <w:rPr>
+                <w:rFonts w:hint="eastAsia"/>
+                <w:color w:val="000000"/>
+              </w:rPr>
+              <w:lastRenderedPageBreak/>
+              <w:t xml:space="preserve">    </w:t>
+            </w:r>
+            <w:r>
+              <w:rPr>
+                <w:rFonts w:hint="eastAsia"/>
+                <w:color w:val="000000"/>
+                <w:shd w:val="clear" w:color="auto" w:fill="EFEFEF"/>
+              </w:rPr>
+              <w:t>&lt;</w:t>
+            </w:r>
+            <w:proofErr w:type="spellStart"/>
+            <w:r>
+              <w:rPr>
+                <w:rFonts w:hint="eastAsia"/>
+                <w:b/>
+                <w:bCs/>
+                <w:color w:val="000080"/>
+                <w:shd w:val="clear" w:color="auto" w:fill="EFEFEF"/>
+              </w:rPr>
+              <w:t>artifactId</w:t>
+            </w:r>
+            <w:proofErr w:type="spellEnd"/>
+            <w:r>
+              <w:rPr>
+                <w:rFonts w:hint="eastAsia"/>
+                <w:color w:val="000000"/>
+                <w:shd w:val="clear" w:color="auto" w:fill="EFEFEF"/>
+              </w:rPr>
+              <w:t>&gt;</w:t>
+            </w:r>
+            <w:r>
+              <w:rPr>
+                <w:rFonts w:hint="eastAsia"/>
+                <w:color w:val="000000"/>
+              </w:rPr>
+              <w:t>spring-boot-starters</w:t>
+            </w:r>
+            <w:r>
+              <w:rPr>
+                <w:rFonts w:hint="eastAsia"/>
+                <w:color w:val="000000"/>
+                <w:shd w:val="clear" w:color="auto" w:fill="EFEFEF"/>
+              </w:rPr>
+              <w:t>&lt;/</w:t>
+            </w:r>
+            <w:proofErr w:type="spellStart"/>
+            <w:r>
+              <w:rPr>
+                <w:rFonts w:hint="eastAsia"/>
+                <w:b/>
+                <w:bCs/>
+                <w:color w:val="000080"/>
+                <w:shd w:val="clear" w:color="auto" w:fill="EFEFEF"/>
+              </w:rPr>
+              <w:t>artifactId</w:t>
+            </w:r>
+            <w:proofErr w:type="spellEnd"/>
+            <w:r>
+              <w:rPr>
+                <w:rFonts w:hint="eastAsia"/>
+                <w:color w:val="000000"/>
+                <w:shd w:val="clear" w:color="auto" w:fill="EFEFEF"/>
+              </w:rPr>
+              <w:t>&gt;</w:t>
+            </w:r>
+            <w:r>
+              <w:rPr>
+                <w:rFonts w:hint="eastAsia"/>
+                <w:color w:val="000000"/>
+              </w:rPr>
+              <w:br/>
+              <w:t xml:space="preserve">    </w:t>
+            </w:r>
+            <w:r>
+              <w:rPr>
+                <w:rFonts w:hint="eastAsia"/>
+                <w:color w:val="000000"/>
+                <w:shd w:val="clear" w:color="auto" w:fill="EFEFEF"/>
+              </w:rPr>
+              <w:t>&lt;</w:t>
+            </w:r>
+            <w:r>
+              <w:rPr>
+                <w:rFonts w:hint="eastAsia"/>
+                <w:b/>
+                <w:bCs/>
+                <w:color w:val="000080"/>
+                <w:shd w:val="clear" w:color="auto" w:fill="EFEFEF"/>
+              </w:rPr>
+              <w:t>version</w:t>
+            </w:r>
+            <w:r>
+              <w:rPr>
+                <w:rFonts w:hint="eastAsia"/>
+                <w:color w:val="000000"/>
+                <w:shd w:val="clear" w:color="auto" w:fill="EFEFEF"/>
+              </w:rPr>
+              <w:t>&gt;</w:t>
+            </w:r>
+            <w:r>
+              <w:rPr>
+                <w:rFonts w:hint="eastAsia"/>
+                <w:color w:val="000000"/>
+              </w:rPr>
+              <w:t>1.0.5</w:t>
+            </w:r>
+            <w:r>
+              <w:rPr>
+                <w:rFonts w:hint="eastAsia"/>
+                <w:color w:val="000000"/>
+                <w:shd w:val="clear" w:color="auto" w:fill="EFEFEF"/>
+              </w:rPr>
+              <w:t>&lt;/</w:t>
+            </w:r>
+            <w:r>
+              <w:rPr>
+                <w:rFonts w:hint="eastAsia"/>
+                <w:b/>
+                <w:bCs/>
+                <w:color w:val="000080"/>
+                <w:shd w:val="clear" w:color="auto" w:fill="EFEFEF"/>
+              </w:rPr>
+              <w:t>version</w:t>
+            </w:r>
+            <w:r>
+              <w:rPr>
+                <w:rFonts w:hint="eastAsia"/>
+                <w:color w:val="000000"/>
+                <w:shd w:val="clear" w:color="auto" w:fill="EFEFEF"/>
+              </w:rPr>
+              <w:t>&gt;</w:t>
+            </w:r>
+            <w:r>
+              <w:rPr>
+                <w:rFonts w:hint="eastAsia"/>
+                <w:color w:val="000000"/>
+              </w:rPr>
+              <w:br/>
+              <w:t xml:space="preserve">    </w:t>
+            </w:r>
+            <w:r>
+              <w:rPr>
+                <w:rFonts w:hint="eastAsia"/>
+                <w:i/>
+                <w:iCs/>
+                <w:color w:val="808080"/>
+              </w:rPr>
+              <w:t>&lt;!-- lookup parent from repository --&gt;</w:t>
+            </w:r>
+            <w:r>
+              <w:rPr>
+                <w:rFonts w:hint="eastAsia"/>
+                <w:i/>
+                <w:iCs/>
+                <w:color w:val="808080"/>
+              </w:rPr>
+              <w:br/>
+            </w:r>
+            <w:r>
+              <w:rPr>
+                <w:rFonts w:hint="eastAsia"/>
+                <w:color w:val="000000"/>
+                <w:shd w:val="clear" w:color="auto" w:fill="EFEFEF"/>
+              </w:rPr>
+              <w:t>&lt;/</w:t>
+            </w:r>
+            <w:r>
+              <w:rPr>
+                <w:rFonts w:hint="eastAsia"/>
+                <w:b/>
+                <w:bCs/>
+                <w:color w:val="000080"/>
+                <w:shd w:val="clear" w:color="auto" w:fill="EFEFEF"/>
+              </w:rPr>
+              <w:t>parent</w:t>
+            </w:r>
+            <w:r>
+              <w:rPr>
+                <w:rFonts w:hint="eastAsia"/>
+                <w:color w:val="000000"/>
+                <w:shd w:val="clear" w:color="auto" w:fill="EFEFEF"/>
+              </w:rPr>
+              <w:t>&gt;</w:t>
+            </w:r>
+          </w:p>
+          <w:p>
+            <w:pPr>
+              <w:rPr>
+                <w:rFonts w:eastAsia="宋体" w:hint="eastAsia"/>
+              </w:rPr>
+            </w:pPr>
+            <w:r>
+              <w:rPr>
+                <w:rFonts w:eastAsia="宋体" w:hint="eastAsia"/>
+                <w:highlight w:val="yellow"/>
+              </w:rPr>
+              <w:t>作为顶级依赖</w:t>
+            </w:r>
+            <w:r>
+              <w:rPr>
+                <w:rFonts w:eastAsia="宋体" w:hint="eastAsia"/>
+                <w:highlight w:val="yellow"/>
+              </w:rPr>
+              <w:t>,</w:t>
+            </w:r>
+            <w:r>
+              <w:rPr>
+                <w:rFonts w:eastAsia="宋体" w:hint="eastAsia"/>
+                <w:highlight w:val="yellow"/>
+              </w:rPr>
+              <w:t>请查阅者自己注意</w:t>
+            </w:r>
+            <w:r>
+              <w:rPr>
+                <w:rFonts w:eastAsia="宋体" w:hint="eastAsia"/>
+                <w:highlight w:val="yellow"/>
+              </w:rPr>
+              <w:t>.</w:t>
+            </w:r>
+          </w:p>
+          <w:p>
+            <w:pPr>
+              <w:rPr>
+                <w:rFonts w:eastAsia="宋体" w:hint="eastAsia"/>
+              </w:rPr>
+            </w:pPr>
+            <w:r>
+              <w:rPr>
+                <w:rFonts w:eastAsia="宋体"/>
+              </w:rPr>
+              <w:t>S</w:t>
+            </w:r>
+            <w:r>
+              <w:rPr>
+                <w:rFonts w:eastAsia="宋体" w:hint="eastAsia"/>
+              </w:rPr>
+              <w:t xml:space="preserve">tep1. </w:t>
+            </w:r>
+            <w:r>
+              <w:rPr>
+                <w:rFonts w:eastAsia="宋体" w:hint="eastAsia"/>
+              </w:rPr>
+              <w:t>项目</w:t>
+            </w:r>
+            <w:r>
+              <w:rPr>
+                <w:rFonts w:eastAsia="宋体" w:hint="eastAsia"/>
+              </w:rPr>
+              <w:t>resou</w:t>
+            </w:r>
+            <w:bookmarkStart w:id="2" w:name="_GoBack"/>
+            <w:bookmarkEnd w:id="2"/>
+            <w:r>
+              <w:rPr>
+                <w:rFonts w:eastAsia="宋体" w:hint="eastAsia"/>
+              </w:rPr>
+              <w:t>rces</w:t>
+            </w:r>
+            <w:r>
+              <w:rPr>
+                <w:rFonts w:eastAsia="宋体" w:hint="eastAsia"/>
+              </w:rPr>
+              <w:t>中添加</w:t>
+            </w:r>
+            <w:r>
+              <w:rPr>
+                <w:rFonts w:eastAsia="宋体"/>
+              </w:rPr>
+              <w:object w:dxaOrig="2055" w:dyaOrig="841">
+                <v:shapetype id="_x0000_t75" coordsize="21600,21600" o:spt="75" o:preferrelative="t" path="m@4@5l@4@11@9@11@9@5xe" filled="f" stroked="f">
+                  <v:stroke joinstyle="miter"/>
+                  <v:formulas>
+                    <v:f eqn="if lineDrawn pixelLineWidth 0"/>
+                    <v:f eqn="sum @0 1 0"/>
+                    <v:f eqn="sum 0 0 @1"/>
+                    <v:f eqn="prod @2 1 2"/>
+                    <v:f eqn="prod @3 21600 pixelWidth"/>
+                    <v:f eqn="prod @3 21600 pixelHeight"/>
+                    <v:f eqn="sum @0 0 1"/>
+                    <v:f eqn="prod @6 1 2"/>
+                    <v:f eqn="prod @7 21600 pixelWidth"/>
+                    <v:f eqn="sum @8 21600 0"/>
+                    <v:f eqn="prod @7 21600 pixelHeight"/>
+                    <v:f eqn="sum @10 21600 0"/>
+                  </v:formulas>
+                  <v:path o:extrusionok="f" gradientshapeok="t" o:connecttype="rect"/>
+                  <o:lock v:ext="edit" aspectratio="t"/>
+                </v:shapetype>
+                <v:shape id="_x0000_i1025" type="#_x0000_t75" style="width:102.65pt;height:41.9pt" o:ole="">
+                  <v:imagedata r:id="rId20" o:title=""/>
+                </v:shape>
+                <o:OLEObject Type="Embed" ProgID="Package" ShapeID="_x0000_i1025" DrawAspect="Content" ObjectID="_1548588317" r:id="rId21"/>
+              </w:object>
+            </w:r>
+            <w:r>
+              <w:rPr>
+                <w:rFonts w:eastAsia="宋体" w:hint="eastAsia"/>
+              </w:rPr>
+              <w:t>,</w:t>
+            </w:r>
+            <w:r>
+              <w:rPr>
+                <w:rFonts w:eastAsia="宋体"/>
+              </w:rPr>
+              <w:object w:dxaOrig="3241" w:dyaOrig="841">
+                <v:shape id="_x0000_i1026" type="#_x0000_t75" style="width:162.25pt;height:41.9pt" o:ole="">
+                  <v:imagedata r:id="rId22" o:title=""/>
+                </v:shape>
+                <o:OLEObject Type="Embed" ProgID="Package" ShapeID="_x0000_i1026" DrawAspect="Content" ObjectID="_1548588318" r:id="rId23"/>
+              </w:object>
+            </w:r>
+          </w:p>
+          <w:p>
+            <w:pPr>
+              <w:rPr>
+                <w:rFonts w:eastAsia="宋体" w:hint="eastAsia"/>
+              </w:rPr>
+            </w:pPr>
+            <w:r>
+              <w:rPr>
+                <w:rFonts w:eastAsia="宋体"/>
+              </w:rPr>
+              <w:t>S</w:t>
+            </w:r>
+            <w:r>
+              <w:rPr>
+                <w:rFonts w:eastAsia="宋体" w:hint="eastAsia"/>
+              </w:rPr>
+              <w:t xml:space="preserve">tep2. </w:t>
+            </w:r>
+            <w:r>
+              <w:rPr>
+                <w:rFonts w:eastAsia="宋体" w:hint="eastAsia"/>
+              </w:rPr>
+              <w:t>项目配置文件</w:t>
+            </w:r>
+            <w:proofErr w:type="spellStart"/>
+            <w:r>
+              <w:rPr>
+                <w:rFonts w:eastAsia="宋体" w:hint="eastAsia"/>
+              </w:rPr>
+              <w:t>application.yml</w:t>
+            </w:r>
+            <w:proofErr w:type="spellEnd"/>
+            <w:r>
+              <w:rPr>
+                <w:rFonts w:eastAsia="宋体" w:hint="eastAsia"/>
+              </w:rPr>
+              <w:t>添加如下配置</w:t>
+            </w:r>
+            <w:r>
+              <w:rPr>
+                <w:rFonts w:eastAsia="宋体" w:hint="eastAsia"/>
+              </w:rPr>
+              <w:t>:</w:t>
+            </w:r>
+          </w:p>
+          <w:p>
+            <w:pPr>
+              <w:rPr>
+                <w:rFonts w:eastAsia="宋体" w:hint="eastAsia"/>
+              </w:rPr>
+            </w:pPr>
+          </w:p>
+        </w:tc>
+      </w:tr>
+      <w:tr>
+        <w:tc>
+          <w:tcPr>
+            <w:tcW w:w="9854" w:type="dxa"/>
+          </w:tcPr>
+          <w:p>
+            <w:pPr>
+              <w:widowControl/>
+              <w:shd w:val="clear" w:color="auto" w:fill="FFFFFF"/>
+              <w:tabs>
+                <w:tab w:val="left" w:pos="916"/>
+                <w:tab w:val="left" w:pos="1832"/>
+                <w:tab w:val="left" w:pos="2748"/>
+                <w:tab w:val="left" w:pos="3664"/>
+                <w:tab w:val="left" w:pos="4580"/>
+                <w:tab w:val="left" w:pos="5496"/>
+                <w:tab w:val="left" w:pos="6412"/>
+                <w:tab w:val="left" w:pos="7328"/>
+                <w:tab w:val="left" w:pos="8244"/>
+                <w:tab w:val="left" w:pos="9160"/>
+                <w:tab w:val="left" w:pos="10076"/>
+                <w:tab w:val="left" w:pos="10992"/>
+                <w:tab w:val="left" w:pos="11908"/>
+                <w:tab w:val="left" w:pos="12824"/>
+                <w:tab w:val="left" w:pos="13740"/>
+                <w:tab w:val="left" w:pos="14656"/>
+              </w:tabs>
+              <w:rPr>
+                <w:rFonts w:ascii="宋体" w:eastAsia="宋体" w:hAnsi="宋体" w:cs="宋体"/>
+                <w:color w:val="000000"/>
+              </w:rPr>
+            </w:pPr>
+            <w:r>
+              <w:rPr>
+                <w:rFonts w:ascii="宋体" w:eastAsia="宋体" w:hAnsi="宋体" w:cs="宋体" w:hint="eastAsia"/>
+                <w:color w:val="000000"/>
+              </w:rPr>
+              <w:lastRenderedPageBreak/>
+              <w:br/>
+            </w:r>
+            <w:proofErr w:type="spellStart"/>
+            <w:r>
+              <w:rPr>
+                <w:rFonts w:ascii="宋体" w:eastAsia="宋体" w:hAnsi="宋体" w:cs="宋体" w:hint="eastAsia"/>
+                <w:b/>
+                <w:bCs/>
+                <w:color w:val="000080"/>
+              </w:rPr>
+              <w:t>mybatis</w:t>
+            </w:r>
+            <w:proofErr w:type="spellEnd"/>
+            <w:r>
+              <w:rPr>
+                <w:rFonts w:ascii="宋体" w:eastAsia="宋体" w:hAnsi="宋体" w:cs="宋体" w:hint="eastAsia"/>
+                <w:b/>
+                <w:bCs/>
+                <w:color w:val="000080"/>
+              </w:rPr>
+              <w:t>:</w:t>
+            </w:r>
+            <w:r>
+              <w:rPr>
+                <w:rFonts w:ascii="宋体" w:eastAsia="宋体" w:hAnsi="宋体" w:cs="宋体" w:hint="eastAsia"/>
+                <w:b/>
+                <w:bCs/>
+                <w:color w:val="000080"/>
+              </w:rPr>
+              <w:br/>
+              <w:t xml:space="preserve">  </w:t>
+            </w:r>
+            <w:proofErr w:type="spellStart"/>
+            <w:r>
+              <w:rPr>
+                <w:rFonts w:ascii="宋体" w:eastAsia="宋体" w:hAnsi="宋体" w:cs="宋体" w:hint="eastAsia"/>
+                <w:b/>
+                <w:bCs/>
+                <w:color w:val="000080"/>
+              </w:rPr>
+              <w:t>config</w:t>
+            </w:r>
+            <w:proofErr w:type="spellEnd"/>
+            <w:r>
+              <w:rPr>
+                <w:rFonts w:ascii="宋体" w:eastAsia="宋体" w:hAnsi="宋体" w:cs="宋体" w:hint="eastAsia"/>
+                <w:b/>
+                <w:bCs/>
+                <w:color w:val="000080"/>
+              </w:rPr>
+              <w:t xml:space="preserve">-location : </w:t>
+            </w:r>
+            <w:r>
+              <w:rPr>
+                <w:rFonts w:ascii="宋体" w:eastAsia="宋体" w:hAnsi="宋体" w:cs="宋体" w:hint="eastAsia"/>
+                <w:b/>
+                <w:bCs/>
+                <w:color w:val="008000"/>
+              </w:rPr>
+              <w:t>"</w:t>
+            </w:r>
+            <w:proofErr w:type="spellStart"/>
+            <w:r>
+              <w:rPr>
+                <w:rFonts w:ascii="宋体" w:eastAsia="宋体" w:hAnsi="宋体" w:cs="宋体" w:hint="eastAsia"/>
+                <w:b/>
+                <w:bCs/>
+                <w:color w:val="008000"/>
+              </w:rPr>
+              <w:t>classpath:mybatis-config.xml</w:t>
+            </w:r>
+            <w:proofErr w:type="spellEnd"/>
+            <w:r>
+              <w:rPr>
+                <w:rFonts w:ascii="宋体" w:eastAsia="宋体" w:hAnsi="宋体" w:cs="宋体" w:hint="eastAsia"/>
+                <w:b/>
+                <w:bCs/>
+                <w:color w:val="008000"/>
+              </w:rPr>
+              <w:t>"</w:t>
+            </w:r>
+            <w:r>
+              <w:rPr>
+                <w:rFonts w:ascii="宋体" w:eastAsia="宋体" w:hAnsi="宋体" w:cs="宋体" w:hint="eastAsia"/>
+                <w:b/>
+                <w:bCs/>
+                <w:color w:val="008000"/>
+              </w:rPr>
+              <w:br/>
+              <w:t xml:space="preserve">  </w:t>
+            </w:r>
+            <w:r>
+              <w:rPr>
+                <w:rFonts w:ascii="宋体" w:eastAsia="宋体" w:hAnsi="宋体" w:cs="宋体" w:hint="eastAsia"/>
+                <w:i/>
+                <w:iCs/>
+                <w:color w:val="808080"/>
+              </w:rPr>
+              <w:t>#</w:t>
+            </w:r>
+            <w:proofErr w:type="spellStart"/>
+            <w:r>
+              <w:rPr>
+                <w:rFonts w:ascii="宋体" w:eastAsia="宋体" w:hAnsi="宋体" w:cs="宋体" w:hint="eastAsia"/>
+                <w:i/>
+                <w:iCs/>
+                <w:color w:val="808080"/>
+              </w:rPr>
+              <w:t>checkConfig</w:t>
+            </w:r>
+            <w:proofErr w:type="spellEnd"/>
+            <w:r>
+              <w:rPr>
+                <w:rFonts w:ascii="宋体" w:eastAsia="宋体" w:hAnsi="宋体" w:cs="宋体" w:hint="eastAsia"/>
+                <w:i/>
+                <w:iCs/>
+                <w:color w:val="808080"/>
+              </w:rPr>
+              <w:t>-location : false</w:t>
+            </w:r>
+            <w:r>
+              <w:rPr>
+                <w:rFonts w:ascii="宋体" w:eastAsia="宋体" w:hAnsi="宋体" w:cs="宋体" w:hint="eastAsia"/>
+                <w:i/>
+                <w:iCs/>
+                <w:color w:val="808080"/>
+              </w:rPr>
+              <w:br/>
+              <w:t xml:space="preserve">  </w:t>
+            </w:r>
+            <w:r>
+              <w:rPr>
+                <w:rFonts w:ascii="宋体" w:eastAsia="宋体" w:hAnsi="宋体" w:cs="宋体" w:hint="eastAsia"/>
+                <w:b/>
+                <w:bCs/>
+                <w:color w:val="000080"/>
+              </w:rPr>
+              <w:t xml:space="preserve">mapper-locations : </w:t>
+            </w:r>
+            <w:r>
+              <w:rPr>
+                <w:rFonts w:ascii="宋体" w:eastAsia="宋体" w:hAnsi="宋体" w:cs="宋体" w:hint="eastAsia"/>
+                <w:b/>
+                <w:bCs/>
+                <w:color w:val="008000"/>
+              </w:rPr>
+              <w:t>"</w:t>
+            </w:r>
+            <w:proofErr w:type="spellStart"/>
+            <w:r>
+              <w:rPr>
+                <w:rFonts w:ascii="宋体" w:eastAsia="宋体" w:hAnsi="宋体" w:cs="宋体" w:hint="eastAsia"/>
+                <w:b/>
+                <w:bCs/>
+                <w:color w:val="008000"/>
+              </w:rPr>
+              <w:t>classpath:mapper</w:t>
+            </w:r>
+            <w:proofErr w:type="spellEnd"/>
+            <w:r>
+              <w:rPr>
+                <w:rFonts w:ascii="宋体" w:eastAsia="宋体" w:hAnsi="宋体" w:cs="宋体" w:hint="eastAsia"/>
+                <w:b/>
+                <w:bCs/>
+                <w:color w:val="008000"/>
+              </w:rPr>
+              <w:t>/*Mapper.xml"</w:t>
+            </w:r>
+          </w:p>
+          <w:p>
+            <w:pPr>
+              <w:rPr>
+                <w:rFonts w:eastAsia="宋体" w:hint="eastAsia"/>
+              </w:rPr>
+            </w:pPr>
+          </w:p>
+          <w:p>
+            <w:pPr>
+              <w:rPr>
+                <w:rFonts w:ascii="宋体" w:eastAsia="宋体" w:hAnsi="宋体" w:cs="宋体" w:hint="eastAsia"/>
+                <w:b/>
+                <w:bCs/>
+              </w:rPr>
+            </w:pPr>
+            <w:r>
+              <w:rPr>
+                <w:rFonts w:eastAsia="宋体" w:hint="eastAsia"/>
+              </w:rPr>
+              <w:t>S</w:t>
+            </w:r>
+            <w:r>
+              <w:rPr>
+                <w:rFonts w:eastAsia="宋体" w:hint="eastAsia"/>
+              </w:rPr>
+              <w:t xml:space="preserve">tep3. </w:t>
+            </w:r>
+            <w:r>
+              <w:rPr>
+                <w:rFonts w:eastAsia="宋体" w:hint="eastAsia"/>
+              </w:rPr>
+              <w:t>执行</w:t>
+            </w:r>
+            <w:proofErr w:type="spellStart"/>
+            <w:r>
+              <w:rPr>
+                <w:rFonts w:ascii="宋体" w:eastAsia="宋体" w:hAnsi="宋体" w:cs="宋体" w:hint="eastAsia"/>
+                <w:b/>
+                <w:bCs/>
+              </w:rPr>
+              <w:t>mybatis</w:t>
+            </w:r>
+            <w:proofErr w:type="spellEnd"/>
+            <w:r>
+              <w:rPr>
+                <w:rFonts w:ascii="宋体" w:eastAsia="宋体" w:hAnsi="宋体" w:cs="宋体" w:hint="eastAsia"/>
+                <w:b/>
+                <w:bCs/>
+              </w:rPr>
+              <w:t>-generator</w:t>
+            </w:r>
+            <w:r>
+              <w:rPr>
+                <w:rFonts w:ascii="宋体" w:eastAsia="宋体" w:hAnsi="宋体" w:cs="宋体" w:hint="eastAsia"/>
+                <w:b/>
+                <w:bCs/>
+              </w:rPr>
+              <w:t>(插件安装可以使用黄</w:t>
+            </w:r>
+            <w:proofErr w:type="gramStart"/>
+            <w:r>
+              <w:rPr>
+                <w:rFonts w:ascii="宋体" w:eastAsia="宋体" w:hAnsi="宋体" w:cs="宋体" w:hint="eastAsia"/>
+                <w:b/>
+                <w:bCs/>
+              </w:rPr>
+              <w:t>俊提供的破解版</w:t>
+            </w:r>
+            <w:proofErr w:type="gramEnd"/>
+            <w:r>
+              <w:rPr>
+                <w:rFonts w:ascii="宋体" w:eastAsia="宋体" w:hAnsi="宋体" w:cs="宋体" w:hint="eastAsia"/>
+                <w:b/>
+                <w:bCs/>
+              </w:rPr>
+              <w:t>)</w:t>
+            </w:r>
+            <w:r>
+              <w:t xml:space="preserve"> </w:t>
+            </w:r>
+            <w:r>
+              <w:rPr>
+                <w:rFonts w:ascii="宋体" w:eastAsia="宋体" w:hAnsi="宋体" w:cs="宋体"/>
+                <w:b/>
+                <w:bCs/>
+              </w:rPr>
+              <w:object w:dxaOrig="1905" w:dyaOrig="841">
+                <v:shape id="_x0000_i1027" type="#_x0000_t75" style="width:95.1pt;height:41.9pt" o:ole="">
+                  <v:imagedata r:id="rId24" o:title=""/>
+                </v:shape>
+                <o:OLEObject Type="Embed" ProgID="Package" ShapeID="_x0000_i1027" DrawAspect="Content" ObjectID="_1548588319" r:id="rId25"/>
+              </w:object>
+            </w:r>
+            <w:r>
+              <w:rPr>
+                <w:rFonts w:ascii="宋体" w:eastAsia="宋体" w:hAnsi="宋体" w:cs="宋体" w:hint="eastAsia"/>
+                <w:b/>
+                <w:bCs/>
+              </w:rPr>
+              <w:t>.</w:t>
+            </w:r>
+          </w:p>
+          <w:p>
+            <w:pPr>
+              <w:rPr>
+                <w:rFonts w:ascii="宋体" w:eastAsia="宋体" w:hAnsi="宋体" w:cs="宋体" w:hint="eastAsia"/>
+                <w:bCs/>
+              </w:rPr>
+            </w:pPr>
+            <w:hyperlink r:id="rId26" w:history="1">
+              <w:r>
+                <w:rPr>
+                  <w:rStyle w:val="a8"/>
+                  <w:rFonts w:eastAsia="宋体" w:hint="eastAsia"/>
+                </w:rPr>
+                <w:t>Step4</w:t>
+              </w:r>
+              <w:r>
+                <w:rPr>
+                  <w:rStyle w:val="a8"/>
+                  <w:rFonts w:ascii="宋体" w:eastAsia="宋体" w:hAnsi="宋体" w:cs="宋体" w:hint="eastAsia"/>
+                  <w:bCs/>
+                </w:rPr>
+                <w:t>.新生成的mapper接口添加@Mapper</w:t>
+              </w:r>
+            </w:hyperlink>
+            <w:r>
+              <w:rPr>
+                <w:rFonts w:ascii="宋体" w:eastAsia="宋体" w:hAnsi="宋体" w:cs="宋体" w:hint="eastAsia"/>
+                <w:bCs/>
+              </w:rPr>
+              <w:t>注解.如下</w:t>
+            </w:r>
+          </w:p>
+          <w:p>
+            <w:pPr>
+              <w:pStyle w:val="HTML"/>
+              <w:shd w:val="clear" w:color="auto" w:fill="FFFFFF"/>
+              <w:rPr>
+                <w:color w:val="000000"/>
+              </w:rPr>
+            </w:pPr>
+            <w:r>
+              <w:rPr>
+                <w:rFonts w:hint="eastAsia"/>
+                <w:b/>
+                <w:bCs/>
+                <w:color w:val="000080"/>
+              </w:rPr>
+              <w:t xml:space="preserve">import </w:t>
+            </w:r>
+            <w:proofErr w:type="spellStart"/>
+            <w:r>
+              <w:rPr>
+                <w:rFonts w:hint="eastAsia"/>
+                <w:color w:val="000000"/>
+              </w:rPr>
+              <w:t>org.apache.ibatis.annotations.</w:t>
+            </w:r>
+            <w:r>
+              <w:rPr>
+                <w:rFonts w:hint="eastAsia"/>
+                <w:color w:val="808000"/>
+              </w:rPr>
+              <w:t>Mapper</w:t>
+            </w:r>
+            <w:proofErr w:type="spellEnd"/>
+            <w:r>
+              <w:rPr>
+                <w:rFonts w:hint="eastAsia"/>
+                <w:color w:val="000000"/>
+              </w:rPr>
+              <w:t>;</w:t>
+            </w:r>
+            <w:r>
+              <w:rPr>
+                <w:rFonts w:hint="eastAsia"/>
+                <w:color w:val="000000"/>
+              </w:rPr>
+              <w:br/>
+            </w:r>
+            <w:r>
+              <w:rPr>
+                <w:rFonts w:hint="eastAsia"/>
+                <w:color w:val="000000"/>
+              </w:rPr>
+              <w:br/>
+            </w:r>
+            <w:r>
+              <w:rPr>
+                <w:rFonts w:hint="eastAsia"/>
+                <w:color w:val="808000"/>
+              </w:rPr>
+              <w:t>@Mapper</w:t>
+            </w:r>
+            <w:r>
+              <w:rPr>
+                <w:rFonts w:hint="eastAsia"/>
+                <w:color w:val="808000"/>
+              </w:rPr>
+              <w:br/>
+            </w:r>
+            <w:r>
+              <w:rPr>
+                <w:rFonts w:hint="eastAsia"/>
+                <w:b/>
+                <w:bCs/>
+                <w:color w:val="000080"/>
+              </w:rPr>
+              <w:t xml:space="preserve">public interface </w:t>
+            </w:r>
+            <w:proofErr w:type="spellStart"/>
+            <w:r>
+              <w:rPr>
+                <w:rFonts w:hint="eastAsia"/>
+                <w:color w:val="000000"/>
+              </w:rPr>
+              <w:t>AppResourceMapper</w:t>
+            </w:r>
+            <w:proofErr w:type="spellEnd"/>
+            <w:r>
+              <w:rPr>
+                <w:rFonts w:hint="eastAsia"/>
+                <w:color w:val="000000"/>
+              </w:rPr>
+              <w:t xml:space="preserve"> {</w:t>
+            </w:r>
+          </w:p>
+          <w:p>
+            <w:pPr>
+              <w:rPr>
+                <w:rFonts w:eastAsia="宋体"/>
+              </w:rPr>
+            </w:pPr>
+            <w:r>
+              <w:rPr>
+                <w:rFonts w:ascii="宋体" w:eastAsia="宋体" w:hAnsi="宋体" w:cs="宋体" w:hint="eastAsia"/>
+                <w:bCs/>
+              </w:rPr>
+              <w:t xml:space="preserve"> </w:t>
+            </w:r>
+          </w:p>
+        </w:tc>
+      </w:tr>
+    </w:tbl>
+    <w:p>
+      <w:pPr>
+        <w:rPr>
+          <w:rFonts w:eastAsia="宋体" w:hint="eastAsia"/>
+        </w:rPr>
+      </w:pPr>
+    </w:p>
+    <w:p/>
     <w:sectPr>
       <w:pgSz w:w="11906" w:h="16838"/>
       <w:pgMar w:top="1134" w:right="1134" w:bottom="1134" w:left="1134" w:header="0" w:footer="0" w:gutter="0"/>
@@ -11060,6 +12091,54 @@
       <w:szCs w:val="16"/>
     </w:rPr>
   </w:style>
+  <w:style w:type="paragraph" w:styleId="HTML">
+    <w:name w:val="HTML Preformatted"/>
+    <w:basedOn w:val="a"/>
+    <w:link w:val="HTMLChar"/>
+    <w:uiPriority w:val="99"/>
+    <w:semiHidden/>
+    <w:unhideWhenUsed/>
+    <w:rsid w:val="008C593C"/>
+    <w:pPr>
+      <w:widowControl/>
+      <w:tabs>
+        <w:tab w:val="left" w:pos="916"/>
+        <w:tab w:val="left" w:pos="1832"/>
+        <w:tab w:val="left" w:pos="2748"/>
+        <w:tab w:val="left" w:pos="3664"/>
+        <w:tab w:val="left" w:pos="4580"/>
+        <w:tab w:val="left" w:pos="5496"/>
+        <w:tab w:val="left" w:pos="6412"/>
+        <w:tab w:val="left" w:pos="7328"/>
+        <w:tab w:val="left" w:pos="8244"/>
+        <w:tab w:val="left" w:pos="9160"/>
+        <w:tab w:val="left" w:pos="10076"/>
+        <w:tab w:val="left" w:pos="10992"/>
+        <w:tab w:val="left" w:pos="11908"/>
+        <w:tab w:val="left" w:pos="12824"/>
+        <w:tab w:val="left" w:pos="13740"/>
+        <w:tab w:val="left" w:pos="14656"/>
+      </w:tabs>
+    </w:pPr>
+    <w:rPr>
+      <w:rFonts w:ascii="宋体" w:eastAsia="宋体" w:hAnsi="宋体" w:cs="宋体"/>
+      <w:color w:val="auto"/>
+      <w:lang w:bidi="ar-SA"/>
+    </w:rPr>
+  </w:style>
+  <w:style w:type="character" w:customStyle="1" w:styleId="HTMLChar">
+    <w:name w:val="HTML 预设格式 Char"/>
+    <w:basedOn w:val="a0"/>
+    <w:link w:val="HTML"/>
+    <w:uiPriority w:val="99"/>
+    <w:semiHidden/>
+    <w:rsid w:val="008C593C"/>
+    <w:rPr>
+      <w:rFonts w:ascii="宋体" w:hAnsi="宋体" w:cs="宋体"/>
+      <w:sz w:val="24"/>
+      <w:lang w:bidi="ar-SA"/>
+    </w:rPr>
+  </w:style>
 </w:styles>
 </file>
 
@@ -11544,7 +12623,7 @@
 </file>
 
 <file path=customXml/itemProps1.xml><?xml version="1.0" encoding="utf-8"?>
-<ds:datastoreItem xmlns:ds="http://schemas.openxmlformats.org/officeDocument/2006/customXml" ds:itemID="{46E77592-C460-4D53-AA3B-AB96E86F05E7}">
+<ds:datastoreItem xmlns:ds="http://schemas.openxmlformats.org/officeDocument/2006/customXml" ds:itemID="{99AC1A57-DC5B-434E-B0B7-4211922A9BEF}">
   <ds:schemaRefs>
     <ds:schemaRef ds:uri="http://schemas.openxmlformats.org/officeDocument/2006/bibliography"/>
   </ds:schemaRefs>

</xml_diff>